<commit_message>
SSU dokumentacija i izmena Projektnog zadatka
</commit_message>
<xml_diff>
--- a/Dokumentacija/MovieLibrary-Tri_musketara.docx
+++ b/Dokumentacija/MovieLibrary-Tri_musketara.docx
@@ -962,11 +962,9 @@
           <w:pPr>
             <w:pStyle w:val="TOCHeading"/>
           </w:pPr>
-          <w:proofErr w:type="spellStart"/>
           <w:r>
             <w:t>Sadržaj</w:t>
           </w:r>
-          <w:proofErr w:type="spellEnd"/>
         </w:p>
         <w:p>
           <w:pPr>
@@ -2211,7 +2209,16 @@
                 <w:bCs/>
                 <w:noProof/>
               </w:rPr>
-              <w:t>5.5 Administriranje sistema</w:t>
+              <w:t xml:space="preserve">5.5 </w:t>
+            </w:r>
+            <w:r>
+              <w:rPr>
+                <w:rStyle w:val="Hyperlink"/>
+                <w:b/>
+                <w:bCs/>
+                <w:noProof/>
+              </w:rPr>
+              <w:t>Kreiranje stranica</w:t>
             </w:r>
             <w:r>
               <w:rPr>
@@ -2505,9 +2512,7 @@
               <w:tab w:val="right" w:leader="dot" w:pos="9019"/>
             </w:tabs>
             <w:rPr>
-              <w:rFonts w:asciiTheme="minorHAnsi" w:eastAsiaTheme="minorEastAsia" w:hAnsiTheme="minorHAnsi" w:cstheme="minorBidi"/>
               <w:noProof/>
-              <w:lang w:val="en-US"/>
             </w:rPr>
           </w:pPr>
           <w:hyperlink w:anchor="_Toc98513686" w:history="1">
@@ -2518,7 +2523,210 @@
                 <w:bCs/>
                 <w:noProof/>
               </w:rPr>
-              <w:t>5.9 Pregled početne stranice</w:t>
+              <w:t xml:space="preserve">5.9 </w:t>
+            </w:r>
+            <w:r>
+              <w:rPr>
+                <w:rStyle w:val="Hyperlink"/>
+                <w:b/>
+                <w:bCs/>
+                <w:noProof/>
+              </w:rPr>
+              <w:t>Traka za navigaciju</w:t>
+            </w:r>
+            <w:r>
+              <w:rPr>
+                <w:noProof/>
+                <w:webHidden/>
+              </w:rPr>
+              <w:tab/>
+            </w:r>
+            <w:r>
+              <w:rPr>
+                <w:noProof/>
+                <w:webHidden/>
+              </w:rPr>
+              <w:fldChar w:fldCharType="begin"/>
+            </w:r>
+            <w:r>
+              <w:rPr>
+                <w:noProof/>
+                <w:webHidden/>
+              </w:rPr>
+              <w:instrText xml:space="preserve"> PAGEREF _Toc98513686 \h </w:instrText>
+            </w:r>
+            <w:r>
+              <w:rPr>
+                <w:noProof/>
+                <w:webHidden/>
+              </w:rPr>
+            </w:r>
+            <w:r>
+              <w:rPr>
+                <w:noProof/>
+                <w:webHidden/>
+              </w:rPr>
+              <w:fldChar w:fldCharType="separate"/>
+            </w:r>
+            <w:r>
+              <w:rPr>
+                <w:noProof/>
+                <w:webHidden/>
+              </w:rPr>
+              <w:t>10</w:t>
+            </w:r>
+            <w:r>
+              <w:rPr>
+                <w:noProof/>
+                <w:webHidden/>
+              </w:rPr>
+              <w:fldChar w:fldCharType="end"/>
+            </w:r>
+          </w:hyperlink>
+        </w:p>
+        <w:p>
+          <w:pPr>
+            <w:pStyle w:val="TOC2"/>
+            <w:tabs>
+              <w:tab w:val="right" w:leader="dot" w:pos="9019"/>
+            </w:tabs>
+            <w:rPr>
+              <w:noProof/>
+            </w:rPr>
+          </w:pPr>
+          <w:hyperlink w:anchor="_Toc98513686" w:history="1">
+            <w:r>
+              <w:rPr>
+                <w:rStyle w:val="Hyperlink"/>
+                <w:b/>
+                <w:bCs/>
+                <w:noProof/>
+              </w:rPr>
+              <w:t>5.</w:t>
+            </w:r>
+            <w:r>
+              <w:rPr>
+                <w:rStyle w:val="Hyperlink"/>
+                <w:b/>
+                <w:bCs/>
+                <w:noProof/>
+              </w:rPr>
+              <w:t>10</w:t>
+            </w:r>
+            <w:r>
+              <w:rPr>
+                <w:rStyle w:val="Hyperlink"/>
+                <w:b/>
+                <w:bCs/>
+                <w:noProof/>
+              </w:rPr>
+              <w:t xml:space="preserve"> </w:t>
+            </w:r>
+            <w:r>
+              <w:rPr>
+                <w:rStyle w:val="Hyperlink"/>
+                <w:b/>
+                <w:bCs/>
+                <w:noProof/>
+              </w:rPr>
+              <w:t>Prikaz početne stranice</w:t>
+            </w:r>
+            <w:r>
+              <w:rPr>
+                <w:noProof/>
+                <w:webHidden/>
+              </w:rPr>
+              <w:tab/>
+            </w:r>
+            <w:r>
+              <w:rPr>
+                <w:noProof/>
+                <w:webHidden/>
+              </w:rPr>
+              <w:fldChar w:fldCharType="begin"/>
+            </w:r>
+            <w:r>
+              <w:rPr>
+                <w:noProof/>
+                <w:webHidden/>
+              </w:rPr>
+              <w:instrText xml:space="preserve"> PAGEREF _Toc98513686 \h </w:instrText>
+            </w:r>
+            <w:r>
+              <w:rPr>
+                <w:noProof/>
+                <w:webHidden/>
+              </w:rPr>
+            </w:r>
+            <w:r>
+              <w:rPr>
+                <w:noProof/>
+                <w:webHidden/>
+              </w:rPr>
+              <w:fldChar w:fldCharType="separate"/>
+            </w:r>
+            <w:r>
+              <w:rPr>
+                <w:noProof/>
+                <w:webHidden/>
+              </w:rPr>
+              <w:t>10</w:t>
+            </w:r>
+            <w:r>
+              <w:rPr>
+                <w:noProof/>
+                <w:webHidden/>
+              </w:rPr>
+              <w:fldChar w:fldCharType="end"/>
+            </w:r>
+          </w:hyperlink>
+        </w:p>
+        <w:p>
+          <w:pPr>
+            <w:pStyle w:val="TOC2"/>
+            <w:tabs>
+              <w:tab w:val="right" w:leader="dot" w:pos="9019"/>
+            </w:tabs>
+            <w:rPr>
+              <w:noProof/>
+            </w:rPr>
+          </w:pPr>
+          <w:hyperlink w:anchor="_Toc98513686" w:history="1">
+            <w:r>
+              <w:rPr>
+                <w:rStyle w:val="Hyperlink"/>
+                <w:b/>
+                <w:bCs/>
+                <w:noProof/>
+              </w:rPr>
+              <w:t>5.</w:t>
+            </w:r>
+            <w:r>
+              <w:rPr>
+                <w:rStyle w:val="Hyperlink"/>
+                <w:b/>
+                <w:bCs/>
+                <w:noProof/>
+              </w:rPr>
+              <w:t>11</w:t>
+            </w:r>
+            <w:r>
+              <w:rPr>
+                <w:rStyle w:val="Hyperlink"/>
+                <w:b/>
+                <w:bCs/>
+                <w:noProof/>
+              </w:rPr>
+              <w:t xml:space="preserve"> </w:t>
+            </w:r>
+            <w:r>
+              <w:rPr>
+                <w:rStyle w:val="Hyperlink"/>
+                <w:b/>
+                <w:bCs/>
+                <w:noProof/>
+              </w:rPr>
+              <w:t>Administriracija sadrzaja kreiranog od strane korisnika</w:t>
             </w:r>
             <w:r>
               <w:rPr>
@@ -4159,9 +4367,36 @@
           <w:szCs w:val="34"/>
         </w:rPr>
         <w:lastRenderedPageBreak/>
-        <w:t>5.5 Administriranje sistema</w:t>
+        <w:t xml:space="preserve">5.5 </w:t>
       </w:r>
       <w:bookmarkEnd w:id="48"/>
+      <w:r>
+        <w:rPr>
+          <w:b/>
+          <w:bCs/>
+          <w:sz w:val="34"/>
+          <w:szCs w:val="34"/>
+        </w:rPr>
+        <w:t>Kreiranje</w:t>
+      </w:r>
+      <w:r>
+        <w:rPr>
+          <w:b/>
+          <w:bCs/>
+          <w:sz w:val="34"/>
+          <w:szCs w:val="34"/>
+        </w:rPr>
+        <w:t xml:space="preserve"> </w:t>
+      </w:r>
+      <w:r>
+        <w:rPr>
+          <w:b/>
+          <w:bCs/>
+          <w:sz w:val="34"/>
+          <w:szCs w:val="34"/>
+        </w:rPr>
+        <w:t>stranica</w:t>
+      </w:r>
     </w:p>
     <w:p>
       <w:pPr>
@@ -4180,7 +4415,10 @@
         <w:tab/>
       </w:r>
       <w:r>
-        <w:t>Administriranje sistema može da vrši samo administrator.</w:t>
+        <w:t>Kreiranje stranica</w:t>
+      </w:r>
+      <w:r>
+        <w:t xml:space="preserve"> može da vrši samo administrator.</w:t>
       </w:r>
     </w:p>
     <w:p>
@@ -4252,92 +4490,6 @@
     </w:p>
     <w:p>
       <w:pPr>
-        <w:ind w:left="720" w:firstLine="720"/>
-        <w:rPr>
-          <w:b/>
-          <w:sz w:val="30"/>
-          <w:szCs w:val="30"/>
-        </w:rPr>
-      </w:pPr>
-      <w:r>
-        <w:rPr>
-          <w:b/>
-          <w:sz w:val="30"/>
-          <w:szCs w:val="30"/>
-        </w:rPr>
-        <w:t>5.5.3 Uklanjanje komentara nepoželjnog karaktera</w:t>
-      </w:r>
-    </w:p>
-    <w:p>
-      <w:pPr>
-        <w:ind w:left="1440" w:firstLine="720"/>
-      </w:pPr>
-      <w:r>
-        <w:t>Administrator klikom na dugme vidljivom samo njemu pored komentara može momentalno ukloniti komentar.</w:t>
-      </w:r>
-    </w:p>
-    <w:p>
-      <w:pPr>
-        <w:ind w:left="720" w:firstLine="720"/>
-        <w:rPr>
-          <w:b/>
-          <w:sz w:val="30"/>
-          <w:szCs w:val="30"/>
-        </w:rPr>
-      </w:pPr>
-      <w:r>
-        <w:rPr>
-          <w:b/>
-          <w:sz w:val="30"/>
-          <w:szCs w:val="30"/>
-        </w:rPr>
-        <w:t>5.5.4 Zabrana korisnika</w:t>
-      </w:r>
-    </w:p>
-    <w:p>
-      <w:pPr>
-        <w:ind w:left="1440" w:firstLine="720"/>
-      </w:pPr>
-      <w:r>
-        <w:t>Administrator klikom na dugme vidljivom samo njemu na proizvoljnom korisničkom profilu može momentalno zabraniti profil, pri čemu će zabranjeni korisnik pri prijavljivanju imati samo stranu na kom piše da mu je nalog zabranjen i neće imati pristup nijednoj funkcionalnosti sistema. Moguće je dati zabranu korisniku na određeni vremenski period i ostaviti opcionu poruku koja se prikazuje prilikom logovanja. Profil korisnika koji ima zabranu perstaje da bude vidljiv..</w:t>
-      </w:r>
-    </w:p>
-    <w:p>
-      <w:pPr>
-        <w:ind w:left="1440" w:firstLine="720"/>
-        <w:rPr>
-          <w:b/>
-          <w:sz w:val="26"/>
-          <w:szCs w:val="26"/>
-        </w:rPr>
-      </w:pPr>
-      <w:r>
-        <w:rPr>
-          <w:b/>
-          <w:sz w:val="26"/>
-          <w:szCs w:val="26"/>
-        </w:rPr>
-        <w:t>5.5.5 Poništavanje zabrane korisnika</w:t>
-      </w:r>
-    </w:p>
-    <w:p>
-      <w:pPr>
-        <w:ind w:left="2160" w:firstLine="720"/>
-      </w:pPr>
-      <w:r>
-        <w:rPr>
-          <w:b/>
-          <w:sz w:val="26"/>
-          <w:szCs w:val="26"/>
-        </w:rPr>
-        <w:t xml:space="preserve"> </w:t>
-      </w:r>
-      <w:r>
-        <w:t>Administator pritiskom na isto dugme za zabranu korisnika koji je već zabranjen anulira zabranu i vraća korisnički nalog u prvobitno stanje.</w:t>
-      </w:r>
-    </w:p>
-    <w:p>
-      <w:pPr>
         <w:pStyle w:val="Heading2"/>
         <w:ind w:firstLine="720"/>
         <w:rPr>
@@ -4494,7 +4646,6 @@
           <w:sz w:val="30"/>
           <w:szCs w:val="30"/>
         </w:rPr>
-        <w:lastRenderedPageBreak/>
         <w:tab/>
         <w:t>5.6.4 Pregled sačuvanih profila</w:t>
       </w:r>
@@ -4669,6 +4820,33 @@
         </w:rPr>
         <w:tab/>
       </w:r>
+    </w:p>
+    <w:p>
+      <w:pPr>
+        <w:rPr>
+          <w:b/>
+          <w:sz w:val="30"/>
+          <w:szCs w:val="30"/>
+        </w:rPr>
+      </w:pPr>
+      <w:r>
+        <w:rPr>
+          <w:b/>
+          <w:sz w:val="30"/>
+          <w:szCs w:val="30"/>
+        </w:rPr>
+        <w:br w:type="page"/>
+      </w:r>
+    </w:p>
+    <w:p>
+      <w:pPr>
+        <w:ind w:firstLine="720"/>
+        <w:rPr>
+          <w:b/>
+          <w:sz w:val="30"/>
+          <w:szCs w:val="30"/>
+        </w:rPr>
+      </w:pPr>
     </w:p>
     <w:p>
       <w:pPr>
@@ -5146,7 +5324,6 @@
           <w:sz w:val="30"/>
           <w:szCs w:val="30"/>
         </w:rPr>
-        <w:lastRenderedPageBreak/>
         <w:tab/>
         <w:t>5.8.4 Interagovanje sa listom</w:t>
       </w:r>
@@ -5343,9 +5520,19 @@
           <w:sz w:val="34"/>
           <w:szCs w:val="34"/>
         </w:rPr>
-        <w:t>5.9 Pregled početne stranice</w:t>
+        <w:lastRenderedPageBreak/>
+        <w:t xml:space="preserve">5.9 </w:t>
       </w:r>
       <w:bookmarkEnd w:id="52"/>
+      <w:r>
+        <w:rPr>
+          <w:b/>
+          <w:bCs/>
+          <w:sz w:val="34"/>
+          <w:szCs w:val="34"/>
+        </w:rPr>
+        <w:t>Traka za navigaciju</w:t>
+      </w:r>
     </w:p>
     <w:p>
       <w:pPr>
@@ -5456,11 +5643,6 @@
       <w:pPr>
         <w:ind w:left="1440" w:firstLine="720"/>
         <w:jc w:val="both"/>
-        <w:rPr>
-          <w:b/>
-          <w:sz w:val="30"/>
-          <w:szCs w:val="30"/>
-        </w:rPr>
       </w:pPr>
       <w:r>
         <w:t>Korisniku se otvara stranica njegovog profila u slučaju da je ulogovan, a u slučaju da nije prikazuju se opcije za prijavljivanje i registraciju.</w:t>
@@ -5468,6 +5650,93 @@
     </w:p>
     <w:p>
       <w:pPr>
+        <w:ind w:left="720" w:firstLine="720"/>
+        <w:jc w:val="both"/>
+        <w:rPr>
+          <w:b/>
+          <w:sz w:val="30"/>
+          <w:szCs w:val="30"/>
+        </w:rPr>
+      </w:pPr>
+      <w:r>
+        <w:rPr>
+          <w:b/>
+          <w:sz w:val="30"/>
+          <w:szCs w:val="30"/>
+        </w:rPr>
+        <w:t>5.9.</w:t>
+      </w:r>
+      <w:r>
+        <w:rPr>
+          <w:b/>
+          <w:sz w:val="30"/>
+          <w:szCs w:val="30"/>
+        </w:rPr>
+        <w:t>4</w:t>
+      </w:r>
+      <w:r>
+        <w:rPr>
+          <w:b/>
+          <w:sz w:val="30"/>
+          <w:szCs w:val="30"/>
+        </w:rPr>
+        <w:t xml:space="preserve"> Opcija za </w:t>
+      </w:r>
+      <w:r>
+        <w:rPr>
+          <w:b/>
+          <w:sz w:val="30"/>
+          <w:szCs w:val="30"/>
+        </w:rPr>
+        <w:t>odjavljivanje</w:t>
+      </w:r>
+      <w:r>
+        <w:rPr>
+          <w:b/>
+          <w:sz w:val="30"/>
+          <w:szCs w:val="30"/>
+        </w:rPr>
+        <w:t xml:space="preserve"> </w:t>
+      </w:r>
+      <w:r>
+        <w:rPr>
+          <w:b/>
+          <w:sz w:val="30"/>
+          <w:szCs w:val="30"/>
+        </w:rPr>
+        <w:t>sa</w:t>
+      </w:r>
+      <w:r>
+        <w:rPr>
+          <w:b/>
+          <w:sz w:val="30"/>
+          <w:szCs w:val="30"/>
+        </w:rPr>
+        <w:t xml:space="preserve"> profil</w:t>
+      </w:r>
+      <w:r>
+        <w:rPr>
+          <w:b/>
+          <w:sz w:val="30"/>
+          <w:szCs w:val="30"/>
+        </w:rPr>
+        <w:t>a</w:t>
+      </w:r>
+    </w:p>
+    <w:p>
+      <w:pPr>
+        <w:ind w:left="1440" w:firstLine="720"/>
+        <w:jc w:val="both"/>
+      </w:pPr>
+      <w:r>
+        <w:t>Korisnik</w:t>
+      </w:r>
+      <w:r>
+        <w:t xml:space="preserve"> prestaje da bude ulogovan i prelazi u režim gosta.</w:t>
+      </w:r>
+    </w:p>
+    <w:p>
+      <w:pPr>
         <w:rPr>
           <w:b/>
           <w:sz w:val="30"/>
@@ -5489,29 +5758,233 @@
           <w:szCs w:val="30"/>
         </w:rPr>
         <w:tab/>
-        <w:t xml:space="preserve">5.9.4 Pretraživanje profila ili </w:t>
-      </w:r>
-      <w:r>
-        <w:rPr>
-          <w:b/>
+        <w:t>5.9.</w:t>
+      </w:r>
+      <w:r>
+        <w:rPr>
+          <w:b/>
+          <w:sz w:val="30"/>
+          <w:szCs w:val="30"/>
+        </w:rPr>
+        <w:t>5</w:t>
+      </w:r>
+      <w:r>
+        <w:rPr>
+          <w:b/>
+          <w:sz w:val="30"/>
+          <w:szCs w:val="30"/>
+        </w:rPr>
+        <w:t xml:space="preserve"> Pretraživanje stranic</w:t>
+      </w:r>
+      <w:r>
+        <w:rPr>
+          <w:b/>
+          <w:sz w:val="30"/>
+          <w:szCs w:val="30"/>
+        </w:rPr>
+        <w:t>a</w:t>
+      </w:r>
+    </w:p>
+    <w:p>
+      <w:pPr>
+        <w:ind w:left="1440" w:firstLine="720"/>
+        <w:jc w:val="both"/>
+      </w:pPr>
+      <w:r>
+        <w:t xml:space="preserve">Korisnik može da unese naziv proizvoljne </w:t>
+      </w:r>
+      <w:r>
+        <w:rPr>
           <w:i/>
-          <w:sz w:val="30"/>
-          <w:szCs w:val="30"/>
-        </w:rPr>
-        <w:t>Library</w:t>
-      </w:r>
-      <w:r>
-        <w:rPr>
-          <w:b/>
-          <w:sz w:val="30"/>
-          <w:szCs w:val="30"/>
-        </w:rPr>
-        <w:t xml:space="preserve"> stranice</w:t>
-      </w:r>
-    </w:p>
-    <w:p>
-      <w:pPr>
-        <w:ind w:left="1440"/>
+        </w:rPr>
+        <w:t xml:space="preserve">Library </w:t>
+      </w:r>
+      <w:r>
+        <w:t xml:space="preserve">stranice </w:t>
+      </w:r>
+      <w:r>
+        <w:t xml:space="preserve">ili </w:t>
+      </w:r>
+      <w:r>
+        <w:t xml:space="preserve">naziv korisničkog profila </w:t>
+      </w:r>
+      <w:r>
+        <w:t>na koju želi da pređe.</w:t>
+      </w:r>
+    </w:p>
+    <w:p>
+      <w:pPr>
+        <w:rPr>
+          <w:b/>
+          <w:sz w:val="30"/>
+          <w:szCs w:val="30"/>
+        </w:rPr>
+      </w:pPr>
+      <w:r>
+        <w:tab/>
+      </w:r>
+      <w:r>
+        <w:tab/>
+      </w:r>
+      <w:r>
+        <w:rPr>
+          <w:b/>
+          <w:sz w:val="30"/>
+          <w:szCs w:val="30"/>
+        </w:rPr>
+        <w:t>5.9.</w:t>
+      </w:r>
+      <w:r>
+        <w:rPr>
+          <w:b/>
+          <w:sz w:val="30"/>
+          <w:szCs w:val="30"/>
+        </w:rPr>
+        <w:t>6</w:t>
+      </w:r>
+      <w:r>
+        <w:rPr>
+          <w:b/>
+          <w:sz w:val="30"/>
+          <w:szCs w:val="30"/>
+        </w:rPr>
+        <w:t xml:space="preserve"> </w:t>
+      </w:r>
+      <w:r>
+        <w:rPr>
+          <w:b/>
+          <w:sz w:val="30"/>
+          <w:szCs w:val="30"/>
+        </w:rPr>
+        <w:t>Prečica za kreiranje stranica</w:t>
+      </w:r>
+    </w:p>
+    <w:p>
+      <w:pPr>
+        <w:ind w:left="1440" w:firstLine="720"/>
+        <w:jc w:val="both"/>
+      </w:pPr>
+      <w:r>
+        <w:t>Ova opcija je dostupna samo administratoru i ona otvara dodatnu stranicu preko koje se bira tip stranice za kreiranje</w:t>
+      </w:r>
+      <w:r>
+        <w:t>.</w:t>
+      </w:r>
+    </w:p>
+    <w:p>
+      <w:pPr>
+        <w:pStyle w:val="Heading2"/>
+        <w:ind w:firstLine="720"/>
+        <w:rPr>
+          <w:b/>
+          <w:bCs/>
+          <w:sz w:val="34"/>
+          <w:szCs w:val="34"/>
+        </w:rPr>
+      </w:pPr>
+      <w:r>
+        <w:rPr>
+          <w:b/>
+          <w:bCs/>
+          <w:sz w:val="34"/>
+          <w:szCs w:val="34"/>
+        </w:rPr>
+        <w:t>5.</w:t>
+      </w:r>
+      <w:r>
+        <w:rPr>
+          <w:b/>
+          <w:bCs/>
+          <w:sz w:val="34"/>
+          <w:szCs w:val="34"/>
+        </w:rPr>
+        <w:t>10</w:t>
+      </w:r>
+      <w:r>
+        <w:rPr>
+          <w:b/>
+          <w:bCs/>
+          <w:sz w:val="34"/>
+          <w:szCs w:val="34"/>
+        </w:rPr>
+        <w:t xml:space="preserve"> </w:t>
+      </w:r>
+      <w:r>
+        <w:rPr>
+          <w:b/>
+          <w:bCs/>
+          <w:sz w:val="34"/>
+          <w:szCs w:val="34"/>
+        </w:rPr>
+        <w:t>Prikaz početne stranice</w:t>
+      </w:r>
+    </w:p>
+    <w:p>
+      <w:pPr>
+        <w:ind w:left="720" w:firstLine="720"/>
+        <w:rPr>
+          <w:b/>
+          <w:sz w:val="30"/>
+          <w:szCs w:val="30"/>
+        </w:rPr>
+      </w:pPr>
+      <w:r>
+        <w:rPr>
+          <w:b/>
+          <w:sz w:val="30"/>
+          <w:szCs w:val="30"/>
+        </w:rPr>
+        <w:t>5.</w:t>
+      </w:r>
+      <w:r>
+        <w:rPr>
+          <w:b/>
+          <w:sz w:val="30"/>
+          <w:szCs w:val="30"/>
+        </w:rPr>
+        <w:t>10</w:t>
+      </w:r>
+      <w:r>
+        <w:rPr>
+          <w:b/>
+          <w:sz w:val="30"/>
+          <w:szCs w:val="30"/>
+        </w:rPr>
+        <w:t>.</w:t>
+      </w:r>
+      <w:r>
+        <w:rPr>
+          <w:b/>
+          <w:sz w:val="30"/>
+          <w:szCs w:val="30"/>
+        </w:rPr>
+        <w:t>1</w:t>
+      </w:r>
+      <w:r>
+        <w:rPr>
+          <w:b/>
+          <w:sz w:val="30"/>
+          <w:szCs w:val="30"/>
+        </w:rPr>
+        <w:t xml:space="preserve"> Prikaz najnovijih filmova</w:t>
+      </w:r>
+    </w:p>
+    <w:p>
+      <w:pPr>
+        <w:ind w:left="2160"/>
+        <w:rPr>
+          <w:b/>
+          <w:sz w:val="30"/>
+          <w:szCs w:val="30"/>
+        </w:rPr>
+      </w:pPr>
+      <w:r>
+        <w:t>Korisnik vidi listu filmova koja je sortiran na osnovu popularnosti i datuma prvog prikazivanja filma.</w:t>
+      </w:r>
+    </w:p>
+    <w:p>
+      <w:pPr>
+        <w:ind w:left="1440" w:firstLine="720"/>
         <w:rPr>
           <w:b/>
           <w:sz w:val="26"/>
@@ -5521,27 +5994,18 @@
       <w:r>
         <w:rPr>
           <w:b/>
-          <w:sz w:val="30"/>
-          <w:szCs w:val="30"/>
-        </w:rPr>
-        <w:tab/>
-      </w:r>
-      <w:r>
-        <w:rPr>
-          <w:b/>
           <w:sz w:val="26"/>
           <w:szCs w:val="26"/>
         </w:rPr>
-        <w:t xml:space="preserve">5.9.4.1 Pretraživanje </w:t>
-      </w:r>
-      <w:r>
-        <w:rPr>
-          <w:b/>
-          <w:i/>
+        <w:t>5.</w:t>
+      </w:r>
+      <w:r>
+        <w:rPr>
+          <w:b/>
           <w:sz w:val="26"/>
           <w:szCs w:val="26"/>
         </w:rPr>
-        <w:t xml:space="preserve">Library </w:t>
+        <w:t>10</w:t>
       </w:r>
       <w:r>
         <w:rPr>
@@ -5549,57 +6013,31 @@
           <w:sz w:val="26"/>
           <w:szCs w:val="26"/>
         </w:rPr>
-        <w:t>stranice</w:t>
-      </w:r>
-    </w:p>
-    <w:p>
-      <w:pPr>
-        <w:ind w:left="2160" w:firstLine="720"/>
-        <w:jc w:val="both"/>
-      </w:pPr>
-      <w:r>
-        <w:t xml:space="preserve">Korisnik može da unese naziv proizvoljne </w:t>
-      </w:r>
-      <w:r>
-        <w:rPr>
-          <w:i/>
-        </w:rPr>
-        <w:t xml:space="preserve">Library </w:t>
-      </w:r>
-      <w:r>
-        <w:t>stranice na koju želi da pređe.</w:t>
-      </w:r>
-    </w:p>
-    <w:p>
-      <w:pPr>
-        <w:ind w:left="1440" w:firstLine="720"/>
+        <w:t>.</w:t>
+      </w:r>
+      <w:r>
         <w:rPr>
           <w:b/>
           <w:sz w:val="26"/>
           <w:szCs w:val="26"/>
         </w:rPr>
-      </w:pPr>
+        <w:t>1</w:t>
+      </w:r>
       <w:r>
         <w:rPr>
           <w:b/>
           <w:sz w:val="26"/>
           <w:szCs w:val="26"/>
         </w:rPr>
-        <w:t>5.9.4.2 Pretraživanje korisničkih profila</w:t>
+        <w:t>.1 Prelazak na stranicu filma</w:t>
       </w:r>
     </w:p>
     <w:p>
       <w:pPr>
         <w:ind w:left="2160" w:firstLine="720"/>
-        <w:jc w:val="both"/>
-        <w:rPr>
-          <w:b/>
-          <w:sz w:val="30"/>
-          <w:szCs w:val="30"/>
-        </w:rPr>
-      </w:pPr>
-      <w:r>
-        <w:t>Korisnik može da unese naziv korisničkog profila na koji želi da pređe.</w:t>
+      </w:pPr>
+      <w:r>
+        <w:t>Korisnik može klikom na film da predje na stranicu tog filma.</w:t>
       </w:r>
     </w:p>
     <w:p>
@@ -5611,31 +6049,272 @@
           <w:szCs w:val="30"/>
         </w:rPr>
       </w:pPr>
-      <w:r>
-        <w:rPr>
-          <w:b/>
-          <w:sz w:val="30"/>
-          <w:szCs w:val="30"/>
-        </w:rPr>
-        <w:t>5.9.5 Prikaz najnovijih filmova</w:t>
-      </w:r>
-    </w:p>
-    <w:p>
-      <w:pPr>
-        <w:ind w:left="2160"/>
-        <w:rPr>
-          <w:b/>
-          <w:sz w:val="30"/>
-          <w:szCs w:val="30"/>
-        </w:rPr>
-      </w:pPr>
-      <w:r>
-        <w:t>Korisnik vidi listu filmova koja je sortiran na osnovu popularnosti i datuma prvog prikazivanja filma.</w:t>
+    </w:p>
+    <w:p>
+      <w:pPr>
+        <w:pStyle w:val="Heading2"/>
+        <w:ind w:left="720"/>
+        <w:rPr>
+          <w:b/>
+          <w:bCs/>
+          <w:sz w:val="34"/>
+          <w:szCs w:val="34"/>
+        </w:rPr>
+      </w:pPr>
+      <w:r>
+        <w:rPr>
+          <w:b/>
+          <w:bCs/>
+          <w:sz w:val="34"/>
+          <w:szCs w:val="34"/>
+        </w:rPr>
+        <w:t>5.</w:t>
+      </w:r>
+      <w:r>
+        <w:rPr>
+          <w:b/>
+          <w:bCs/>
+          <w:sz w:val="34"/>
+          <w:szCs w:val="34"/>
+        </w:rPr>
+        <w:t>1</w:t>
+      </w:r>
+      <w:r>
+        <w:rPr>
+          <w:b/>
+          <w:bCs/>
+          <w:sz w:val="34"/>
+          <w:szCs w:val="34"/>
+        </w:rPr>
+        <w:t>1</w:t>
+      </w:r>
+      <w:r>
+        <w:rPr>
+          <w:b/>
+          <w:bCs/>
+          <w:sz w:val="34"/>
+          <w:szCs w:val="34"/>
+        </w:rPr>
+        <w:t xml:space="preserve"> </w:t>
+      </w:r>
+      <w:r>
+        <w:rPr>
+          <w:b/>
+          <w:bCs/>
+          <w:sz w:val="34"/>
+          <w:szCs w:val="34"/>
+        </w:rPr>
+        <w:t>Administrira</w:t>
+      </w:r>
+      <w:r>
+        <w:rPr>
+          <w:b/>
+          <w:bCs/>
+          <w:sz w:val="34"/>
+          <w:szCs w:val="34"/>
+        </w:rPr>
+        <w:t xml:space="preserve">cija </w:t>
+      </w:r>
+      <w:r>
+        <w:rPr>
+          <w:b/>
+          <w:bCs/>
+          <w:sz w:val="34"/>
+          <w:szCs w:val="34"/>
+        </w:rPr>
+        <w:t>sadrzaja</w:t>
+      </w:r>
+      <w:r>
+        <w:rPr>
+          <w:b/>
+          <w:bCs/>
+          <w:sz w:val="34"/>
+          <w:szCs w:val="34"/>
+        </w:rPr>
+        <w:t xml:space="preserve"> </w:t>
+      </w:r>
+      <w:r>
+        <w:rPr>
+          <w:b/>
+          <w:bCs/>
+          <w:sz w:val="34"/>
+          <w:szCs w:val="34"/>
+        </w:rPr>
+        <w:t>kreiranog</w:t>
+      </w:r>
+      <w:r>
+        <w:rPr>
+          <w:b/>
+          <w:bCs/>
+          <w:sz w:val="34"/>
+          <w:szCs w:val="34"/>
+        </w:rPr>
+        <w:t xml:space="preserve"> </w:t>
+      </w:r>
+      <w:r>
+        <w:rPr>
+          <w:b/>
+          <w:bCs/>
+          <w:sz w:val="34"/>
+          <w:szCs w:val="34"/>
+        </w:rPr>
+        <w:t>od</w:t>
+      </w:r>
+      <w:r>
+        <w:rPr>
+          <w:b/>
+          <w:bCs/>
+          <w:sz w:val="34"/>
+          <w:szCs w:val="34"/>
+        </w:rPr>
+        <w:t xml:space="preserve"> </w:t>
+      </w:r>
+      <w:r>
+        <w:rPr>
+          <w:b/>
+          <w:bCs/>
+          <w:sz w:val="34"/>
+          <w:szCs w:val="34"/>
+        </w:rPr>
+        <w:t>strane</w:t>
+      </w:r>
+      <w:r>
+        <w:rPr>
+          <w:b/>
+          <w:bCs/>
+          <w:sz w:val="34"/>
+          <w:szCs w:val="34"/>
+        </w:rPr>
+        <w:t xml:space="preserve"> </w:t>
+      </w:r>
+      <w:r>
+        <w:rPr>
+          <w:b/>
+          <w:bCs/>
+          <w:sz w:val="34"/>
+          <w:szCs w:val="34"/>
+        </w:rPr>
+        <w:t>korisnika</w:t>
+      </w:r>
+    </w:p>
+    <w:p>
+      <w:pPr>
+        <w:ind w:left="720" w:firstLine="720"/>
+        <w:rPr>
+          <w:b/>
+          <w:sz w:val="30"/>
+          <w:szCs w:val="30"/>
+        </w:rPr>
+      </w:pPr>
+      <w:r>
+        <w:rPr>
+          <w:b/>
+          <w:sz w:val="30"/>
+          <w:szCs w:val="30"/>
+        </w:rPr>
+        <w:t>5.</w:t>
+      </w:r>
+      <w:r>
+        <w:rPr>
+          <w:b/>
+          <w:sz w:val="30"/>
+          <w:szCs w:val="30"/>
+        </w:rPr>
+        <w:t>11</w:t>
+      </w:r>
+      <w:r>
+        <w:rPr>
+          <w:b/>
+          <w:sz w:val="30"/>
+          <w:szCs w:val="30"/>
+        </w:rPr>
+        <w:t>.</w:t>
+      </w:r>
+      <w:r>
+        <w:rPr>
+          <w:b/>
+          <w:sz w:val="30"/>
+          <w:szCs w:val="30"/>
+        </w:rPr>
+        <w:t>1</w:t>
+      </w:r>
+      <w:r>
+        <w:rPr>
+          <w:b/>
+          <w:sz w:val="30"/>
+          <w:szCs w:val="30"/>
+        </w:rPr>
+        <w:t xml:space="preserve"> Uklanjanje komentara nepoželjnog karaktera</w:t>
       </w:r>
     </w:p>
     <w:p>
       <w:pPr>
         <w:ind w:left="1440" w:firstLine="720"/>
+      </w:pPr>
+      <w:r>
+        <w:t>Administrator klikom na dugme vidljivom samo njemu pored komentara može momentalno ukloniti komentar.</w:t>
+      </w:r>
+    </w:p>
+    <w:p>
+      <w:pPr>
+        <w:ind w:left="720" w:firstLine="720"/>
+        <w:rPr>
+          <w:b/>
+          <w:sz w:val="30"/>
+          <w:szCs w:val="30"/>
+        </w:rPr>
+      </w:pPr>
+      <w:r>
+        <w:rPr>
+          <w:b/>
+          <w:sz w:val="30"/>
+          <w:szCs w:val="30"/>
+        </w:rPr>
+        <w:t>5.</w:t>
+      </w:r>
+      <w:r>
+        <w:rPr>
+          <w:b/>
+          <w:sz w:val="30"/>
+          <w:szCs w:val="30"/>
+        </w:rPr>
+        <w:t>11</w:t>
+      </w:r>
+      <w:r>
+        <w:rPr>
+          <w:b/>
+          <w:sz w:val="30"/>
+          <w:szCs w:val="30"/>
+        </w:rPr>
+        <w:t>.</w:t>
+      </w:r>
+      <w:r>
+        <w:rPr>
+          <w:b/>
+          <w:sz w:val="30"/>
+          <w:szCs w:val="30"/>
+        </w:rPr>
+        <w:t>2</w:t>
+      </w:r>
+      <w:r>
+        <w:rPr>
+          <w:b/>
+          <w:sz w:val="30"/>
+          <w:szCs w:val="30"/>
+        </w:rPr>
+        <w:t xml:space="preserve"> Zabrana korisnika</w:t>
+      </w:r>
+    </w:p>
+    <w:p>
+      <w:pPr>
+        <w:ind w:left="1440" w:firstLine="720"/>
+      </w:pPr>
+      <w:r>
+        <w:t>Administrator klikom na dugme vidljivom samo njemu na proizvoljnom korisničkom profilu može momentalno zabraniti profil, pri čemu će zabranjeni korisnik pri prijavljivanju imati samo stranu na kom piše da mu je nalog zabranjen i neće imati pristup nijednoj funkcionalnosti sistema. Moguće je ostaviti opcionu poruku koja se prikazuje prilikom logovanja. Profil korisnika koji ima zabranu perstaje da bude vidljiv..</w:t>
+      </w:r>
+    </w:p>
+    <w:p>
+      <w:pPr>
         <w:rPr>
           <w:b/>
           <w:sz w:val="26"/>
@@ -5648,21 +6327,84 @@
           <w:sz w:val="26"/>
           <w:szCs w:val="26"/>
         </w:rPr>
-        <w:t>5.9.5.1 Prelazak na stranicu filma</w:t>
+        <w:br w:type="page"/>
+      </w:r>
+    </w:p>
+    <w:p>
+      <w:pPr>
+        <w:ind w:left="1440" w:firstLine="720"/>
+        <w:rPr>
+          <w:b/>
+          <w:sz w:val="26"/>
+          <w:szCs w:val="26"/>
+        </w:rPr>
+      </w:pPr>
+      <w:r>
+        <w:rPr>
+          <w:b/>
+          <w:sz w:val="26"/>
+          <w:szCs w:val="26"/>
+        </w:rPr>
+        <w:lastRenderedPageBreak/>
+        <w:t>5.</w:t>
+      </w:r>
+      <w:r>
+        <w:rPr>
+          <w:b/>
+          <w:sz w:val="26"/>
+          <w:szCs w:val="26"/>
+        </w:rPr>
+        <w:t>11</w:t>
+      </w:r>
+      <w:r>
+        <w:rPr>
+          <w:b/>
+          <w:sz w:val="26"/>
+          <w:szCs w:val="26"/>
+        </w:rPr>
+        <w:t>.</w:t>
+      </w:r>
+      <w:r>
+        <w:rPr>
+          <w:b/>
+          <w:sz w:val="26"/>
+          <w:szCs w:val="26"/>
+        </w:rPr>
+        <w:t>2.1</w:t>
+      </w:r>
+      <w:r>
+        <w:rPr>
+          <w:b/>
+          <w:sz w:val="26"/>
+          <w:szCs w:val="26"/>
+        </w:rPr>
+        <w:t xml:space="preserve"> Poništavanje zabrane korisnika</w:t>
       </w:r>
     </w:p>
     <w:p>
       <w:pPr>
         <w:ind w:left="2160" w:firstLine="720"/>
-        <w:rPr>
-          <w:b/>
-          <w:sz w:val="30"/>
-          <w:szCs w:val="30"/>
-        </w:rPr>
-      </w:pPr>
-      <w:r>
-        <w:t>Korisnik može klikom na film da predje na stranicu tog filma.</w:t>
-      </w:r>
+      </w:pPr>
+      <w:r>
+        <w:rPr>
+          <w:b/>
+          <w:sz w:val="26"/>
+          <w:szCs w:val="26"/>
+        </w:rPr>
+        <w:t xml:space="preserve"> </w:t>
+      </w:r>
+      <w:r>
+        <w:t>Administator pritiskom na isto dugme za zabranu korisnika koji je već zabranjen anulira zabranu i vraća korisnički nalog u prvobitno stanje.</w:t>
+      </w:r>
+    </w:p>
+    <w:p>
+      <w:pPr>
+        <w:rPr>
+          <w:b/>
+          <w:sz w:val="30"/>
+          <w:szCs w:val="30"/>
+        </w:rPr>
+      </w:pPr>
     </w:p>
     <w:p>
       <w:pPr>
@@ -5725,7 +6467,6 @@
         <w:rPr>
           <w:b/>
         </w:rPr>
-        <w:lastRenderedPageBreak/>
         <w:t>7. Kvalitet</w:t>
       </w:r>
       <w:bookmarkEnd w:id="54"/>
@@ -5954,6 +6695,7 @@
         <w:rPr>
           <w:b/>
         </w:rPr>
+        <w:lastRenderedPageBreak/>
         <w:t>10. Plan i prioriteti</w:t>
       </w:r>
       <w:bookmarkEnd w:id="60"/>

</xml_diff>

<commit_message>
Nova u doc Arhitektura
</commit_message>
<xml_diff>
--- a/Dokumentacija/MovieLibrary-Tri_musketara.docx
+++ b/Dokumentacija/MovieLibrary-Tri_musketara.docx
@@ -3299,14 +3299,7 @@
           <w:sz w:val="30"/>
           <w:szCs w:val="30"/>
         </w:rPr>
-        <w:t xml:space="preserve">: referenca na library stranicu sa posebnim </w:t>
-      </w:r>
-      <w:r>
-        <w:rPr>
-          <w:sz w:val="30"/>
-          <w:szCs w:val="30"/>
-        </w:rPr>
-        <w:t>nazivom. Počinje sa simbolom @.</w:t>
+        <w:t>: referenca na library stranicu sa posebnim nazivom. Počinje sa simbolom @.</w:t>
       </w:r>
     </w:p>
     <w:p>
@@ -3552,10 +3545,7 @@
         <w:t xml:space="preserve"> Movie library </w:t>
       </w:r>
       <w:r>
-        <w:t>je deo praktične nastave predmeta Principi softerskog inženjerstva. Aplikacija je namenjena svima koji žele da imaju jednostavan pristup</w:t>
-      </w:r>
-      <w:r>
-        <w:t xml:space="preserve"> informacijama o velikom broju filmova kao i diskusiji o istim.</w:t>
+        <w:t>je deo praktične nastave predmeta Principi softerskog inženjerstva. Aplikacija je namenjena svima koji žele da imaju jednostavan pristup informacijama o velikom broju filmova kao i diskusiji o istim.</w:t>
       </w:r>
     </w:p>
     <w:p>
@@ -3610,13 +3600,7 @@
         <w:rPr>
           <w:b/>
         </w:rPr>
-        <w:t xml:space="preserve">2. Opis </w:t>
-      </w:r>
-      <w:r>
-        <w:rPr>
-          <w:b/>
-        </w:rPr>
-        <w:t>Problema</w:t>
+        <w:t>2. Opis Problema</w:t>
       </w:r>
       <w:bookmarkEnd w:id="27"/>
     </w:p>
@@ -3627,16 +3611,7 @@
         <w:jc w:val="both"/>
       </w:pPr>
       <w:r>
-        <w:t>Internet je primarni oblik komunikacije u današnjem svetu. Bilo da je samo razmena informacija, nalaženje odrenjenih podataka ili okupljanje ljudi oko zajedničkog interesovanja. Ovaj sajt će služiti svima koji žele da pristupe javnoj biblioteci fi</w:t>
-      </w:r>
-      <w:r>
-        <w:t xml:space="preserve">lmova i da vide utiske drugih korisnika kao i da ostave svoje utiske na filmove ili glumce. Gosti sajta će moći da gledaju razne podatke o filmovima i glumcima kao i njihove ocene. Registrovani korisnici će imati pristup pravljenju različitih tipova lista </w:t>
-      </w:r>
-      <w:r>
-        <w:t>filmova i ostavljanju utisaka. Korisnici će takođe imati priliku da na stranici flima vide dostupnost odgovarajućeg filma u bioskopima i na video platformama. Zbog toga sajt nudi opciju preusmeravanja ka odgovarajućim sajtovima za te bioskope ili video pla</w:t>
-      </w:r>
-      <w:r>
-        <w:t xml:space="preserve">tforme.  Administrator kontroliše postavljanje i ažuriranje </w:t>
+        <w:t xml:space="preserve">Internet je primarni oblik komunikacije u današnjem svetu. Bilo da je samo razmena informacija, nalaženje odrenjenih podataka ili okupljanje ljudi oko zajedničkog interesovanja. Ovaj sajt će služiti svima koji žele da pristupe javnoj biblioteci filmova i da vide utiske drugih korisnika kao i da ostave svoje utiske na filmove ili glumce. Gosti sajta će moći da gledaju razne podatke o filmovima i glumcima kao i njihove ocene. Registrovani korisnici će imati pristup pravljenju različitih tipova lista filmova i ostavljanju utisaka. Korisnici će takođe imati priliku da na stranici flima vide dostupnost odgovarajućeg filma u bioskopima i na video platformama. Zbog toga sajt nudi opciju preusmeravanja ka odgovarajućim sajtovima za te bioskope ili video platforme.  Administrator kontroliše postavljanje i ažuriranje </w:t>
       </w:r>
       <w:r>
         <w:rPr>
@@ -3715,10 +3690,7 @@
         </w:rPr>
       </w:pPr>
       <w:r>
-        <w:t xml:space="preserve">Gost ima mogućnost da pregleda javne stranice, ali takođe i </w:t>
-      </w:r>
-      <w:r>
-        <w:t>da se registruje. Gost ne mo</w:t>
+        <w:t>Gost ima mogućnost da pregleda javne stranice, ali takođe i da se registruje. Gost ne mo</w:t>
       </w:r>
       <w:r>
         <w:rPr>
@@ -3771,10 +3743,7 @@
         <w:t>Library</w:t>
       </w:r>
       <w:r>
-        <w:t xml:space="preserve"> stranicama korisnik može da ostavi komentare i da klikne da mu se sviđa ili ne sviđa tuđi komentar. Na stranici svog profila korisnik može da ažurira svoje podatke, pravi personalizovane liste filmova i da pregleda sačuvane korisnike. Korisnik tako</w:t>
-      </w:r>
-      <w:r>
-        <w:t xml:space="preserve">đe može da pregleda stranice drugih korisnika. Na njima može videti sve </w:t>
+        <w:t xml:space="preserve"> stranicama korisnik može da ostavi komentare i da klikne da mu se sviđa ili ne sviđa tuđi komentar. Na stranici svog profila korisnik može da ažurira svoje podatke, pravi personalizovane liste filmova i da pregleda sačuvane korisnike. Korisnik takođe može da pregleda stranice drugih korisnika. Na njima može videti sve </w:t>
       </w:r>
       <w:r>
         <w:lastRenderedPageBreak/>
@@ -3811,10 +3780,7 @@
         <w:jc w:val="both"/>
       </w:pPr>
       <w:r>
-        <w:t>Administrator je registrovani korisnik k</w:t>
-      </w:r>
-      <w:r>
-        <w:t xml:space="preserve">oji može dodavati nove </w:t>
+        <w:t xml:space="preserve">Administrator je registrovani korisnik koji može dodavati nove </w:t>
       </w:r>
       <w:r>
         <w:rPr>
@@ -3843,13 +3809,7 @@
         <w:rPr>
           <w:b/>
         </w:rPr>
-        <w:t>4</w:t>
-      </w:r>
-      <w:r>
-        <w:rPr>
-          <w:b/>
-        </w:rPr>
-        <w:t>. Opis proizvoda</w:t>
+        <w:t>4. Opis proizvoda</w:t>
       </w:r>
       <w:bookmarkEnd w:id="35"/>
     </w:p>
@@ -3886,10 +3846,19 @@
         <w:jc w:val="both"/>
       </w:pPr>
       <w:r>
-        <w:t>Ceo sistem treba da funkcioniše kao sajt koji je smešten na Web server koji podržava PHP i Ajax. Na taj server povezan je MySQL server na kom se nalazi baza podataka koja sadrži podatke o filmovima i glumcim</w:t>
-      </w:r>
-      <w:r>
-        <w:t>a kao i podatke o svim profilima korisnika i administratora. Putem PHP upita i preko baze podataka Web server kreira statički HTML kod koji dalje doseže do osobe koja pristupa sajtu preko interneta.</w:t>
+        <w:t>Ceo sistem treba da funkcioniše kao sajt koji je smešten na Web server koji podržava PHP i Ajax. Na taj server povezan je MySQL server na kom se nalazi baza podataka koja sadrži podatke o filmovima i glumcima kao i podatke o svim profilima korisnika i administratora.</w:t>
+      </w:r>
+      <w:r>
+        <w:t xml:space="preserve"> Web server treba da bude povezan i sa Web Serverom bioskopa, da povremeno dohvata podatke o repertoaru i </w:t>
+      </w:r>
+      <w:r>
+        <w:rPr>
+          <w:lang w:val="sr-Latn-RS"/>
+        </w:rPr>
+        <w:t>čuva ih u bazu podataka.</w:t>
+      </w:r>
+      <w:r>
+        <w:t xml:space="preserve"> Putem PHP upita i preko baze podataka Web server kreira statički HTML kod koji dalje doseže do osobe koja pristupa sajtu preko interneta.</w:t>
       </w:r>
     </w:p>
     <w:p>
@@ -3901,21 +3870,28 @@
           <w:noProof/>
         </w:rPr>
         <w:drawing>
-          <wp:inline distT="114300" distB="114300" distL="114300" distR="114300" wp14:anchorId="542D81B3" wp14:editId="70D58BA9">
-            <wp:extent cx="5514975" cy="3362325"/>
+          <wp:inline distT="0" distB="0" distL="0" distR="0" wp14:anchorId="663FEBF6" wp14:editId="0AD354A4">
+            <wp:extent cx="5816600" cy="3546217"/>
             <wp:effectExtent l="0" t="0" r="0" b="0"/>
-            <wp:docPr id="2" name="image2.png"/>
-            <wp:cNvGraphicFramePr/>
+            <wp:docPr id="3" name="Picture 3"/>
+            <wp:cNvGraphicFramePr>
+              <a:graphicFrameLocks xmlns:a="http://schemas.openxmlformats.org/drawingml/2006/main" noChangeAspect="1"/>
+            </wp:cNvGraphicFramePr>
             <a:graphic xmlns:a="http://schemas.openxmlformats.org/drawingml/2006/main">
               <a:graphicData uri="http://schemas.openxmlformats.org/drawingml/2006/picture">
                 <pic:pic xmlns:pic="http://schemas.openxmlformats.org/drawingml/2006/picture">
                   <pic:nvPicPr>
-                    <pic:cNvPr id="2" name="image2.png"/>
-                    <pic:cNvPicPr preferRelativeResize="0"/>
+                    <pic:cNvPr id="3" name="Picture 3"/>
+                    <pic:cNvPicPr/>
                   </pic:nvPicPr>
                   <pic:blipFill>
-                    <a:blip r:embed="rId9"/>
-                    <a:srcRect/>
+                    <a:blip r:embed="rId9">
+                      <a:extLst>
+                        <a:ext uri="{28A0092B-C50C-407E-A947-70E740481C1C}">
+                          <a14:useLocalDpi xmlns:a14="http://schemas.microsoft.com/office/drawing/2010/main" val="0"/>
+                        </a:ext>
+                      </a:extLst>
+                    </a:blip>
                     <a:stretch>
                       <a:fillRect/>
                     </a:stretch>
@@ -3923,7 +3899,7 @@
                   <pic:spPr>
                     <a:xfrm>
                       <a:off x="0" y="0"/>
-                      <a:ext cx="5514975" cy="3362325"/>
+                      <a:ext cx="5827364" cy="3552780"/>
                     </a:xfrm>
                     <a:prstGeom prst="rect">
                       <a:avLst/>
@@ -3999,7 +3975,6 @@
           <w:sz w:val="34"/>
           <w:szCs w:val="34"/>
         </w:rPr>
-        <w:lastRenderedPageBreak/>
         <w:t>4.2 Pregled Karakteristika</w:t>
       </w:r>
       <w:bookmarkEnd w:id="41"/>
@@ -4047,13 +4022,7 @@
               <w:rPr>
                 <w:b/>
               </w:rPr>
-              <w:t xml:space="preserve">Korist za </w:t>
-            </w:r>
-            <w:r>
-              <w:rPr>
-                <w:b/>
-              </w:rPr>
-              <w:t>korisnika</w:t>
+              <w:t>Korist za korisnika</w:t>
             </w:r>
           </w:p>
         </w:tc>
@@ -4256,10 +4225,7 @@
               <w:spacing w:line="240" w:lineRule="auto"/>
             </w:pPr>
             <w:r>
-              <w:t>Sajt je povezan sa bazom podatak</w:t>
-            </w:r>
-            <w:r>
-              <w:t>a koja sadrži sve informacije o dostupnim filmovima i glumcima</w:t>
+              <w:t>Sajt je povezan sa bazom podataka koja sadrži sve informacije o dostupnim filmovima i glumcima</w:t>
             </w:r>
           </w:p>
         </w:tc>
@@ -4320,10 +4286,7 @@
         <w:jc w:val="both"/>
       </w:pPr>
       <w:r>
-        <w:t xml:space="preserve">U slučaju da korisnik ne poseduje svoj nalog, treba omogućiti korisniku da ga napravi. Podaci o korisniku se čuvaju u bazu podataka i </w:t>
-      </w:r>
-      <w:r>
-        <w:t>sadrže username i šifru na osnovu kojih korisnik može pristupiti sistemu.</w:t>
+        <w:t>U slučaju da korisnik ne poseduje svoj nalog, treba omogućiti korisniku da ga napravi. Podaci o korisniku se čuvaju u bazu podataka i sadrže username i šifru na osnovu kojih korisnik može pristupiti sistemu.</w:t>
       </w:r>
     </w:p>
     <w:p>
@@ -4377,8 +4340,9 @@
           <w:sz w:val="34"/>
           <w:szCs w:val="34"/>
         </w:rPr>
-        <w:t>5.3 Autorizacija administra</w:t>
-      </w:r>
+        <w:t>5.3 Autorizacija administratora</w:t>
+      </w:r>
+      <w:bookmarkEnd w:id="46"/>
       <w:r>
         <w:rPr>
           <w:b/>
@@ -4386,257 +4350,232 @@
           <w:sz w:val="34"/>
           <w:szCs w:val="34"/>
         </w:rPr>
-        <w:t>tora</w:t>
-      </w:r>
-      <w:bookmarkEnd w:id="46"/>
-      <w:r>
+        <w:t xml:space="preserve"> </w:t>
+      </w:r>
+    </w:p>
+    <w:p>
+      <w:pPr>
+        <w:ind w:left="720" w:firstLine="720"/>
+        <w:jc w:val="both"/>
+        <w:rPr>
+          <w:sz w:val="14"/>
+          <w:szCs w:val="14"/>
+        </w:rPr>
+      </w:pPr>
+      <w:r>
+        <w:t xml:space="preserve">Administrator se autorizuje unošenjem username-a i šifre preko iste forme kao i korisnici. Prilikom autorizacije se proverava da li je korisnik administrator. </w:t>
+      </w:r>
+    </w:p>
+    <w:p>
+      <w:pPr>
+        <w:pStyle w:val="Heading2"/>
+        <w:ind w:firstLine="720"/>
         <w:rPr>
           <w:b/>
           <w:bCs/>
           <w:sz w:val="34"/>
           <w:szCs w:val="34"/>
         </w:rPr>
-        <w:t xml:space="preserve"> </w:t>
-      </w:r>
-    </w:p>
-    <w:p>
-      <w:pPr>
-        <w:ind w:left="720" w:firstLine="720"/>
-        <w:jc w:val="both"/>
-        <w:rPr>
-          <w:sz w:val="14"/>
-          <w:szCs w:val="14"/>
-        </w:rPr>
-      </w:pPr>
-      <w:r>
-        <w:t xml:space="preserve">Administrator se autorizuje unošenjem username-a i šifre preko iste forme kao i korisnici. Prilikom autorizacije se proverava da li je korisnik administrator. </w:t>
-      </w:r>
-    </w:p>
-    <w:p>
-      <w:pPr>
-        <w:pStyle w:val="Heading2"/>
-        <w:ind w:firstLine="720"/>
+      </w:pPr>
+      <w:bookmarkStart w:id="47" w:name="_Toc105089736"/>
+      <w:r>
         <w:rPr>
           <w:b/>
           <w:bCs/>
           <w:sz w:val="34"/>
           <w:szCs w:val="34"/>
         </w:rPr>
-      </w:pPr>
-      <w:bookmarkStart w:id="47" w:name="_Toc105089736"/>
-      <w:r>
+        <w:t>5.4 Pregled u režimu gost</w:t>
+      </w:r>
+      <w:bookmarkEnd w:id="47"/>
+    </w:p>
+    <w:p>
+      <w:pPr>
+        <w:ind w:left="720" w:firstLine="720"/>
+        <w:jc w:val="both"/>
+      </w:pPr>
+      <w:r>
+        <w:t xml:space="preserve">Gost je podrazumevani korisnički prilikom prvog posećivanja stranice. Ovaj tip korisnika nema mogućnost sviđanja i ne može da komentariše stranice. Gost može da gleda </w:t>
+      </w:r>
+      <w:r>
+        <w:rPr>
+          <w:i/>
+        </w:rPr>
+        <w:t>Library</w:t>
+      </w:r>
+      <w:r>
+        <w:t xml:space="preserve"> stranice i korisničke profile, ali ne može da gleda liste drugih korisnika.</w:t>
+      </w:r>
+    </w:p>
+    <w:p>
+      <w:pPr>
+        <w:ind w:left="720" w:firstLine="720"/>
+        <w:jc w:val="both"/>
+      </w:pPr>
+    </w:p>
+    <w:p>
+      <w:pPr>
+        <w:pStyle w:val="Heading2"/>
+        <w:ind w:firstLine="720"/>
         <w:rPr>
           <w:b/>
           <w:bCs/>
           <w:sz w:val="34"/>
           <w:szCs w:val="34"/>
         </w:rPr>
-        <w:t>5.4 Pregled u režimu gost</w:t>
-      </w:r>
-      <w:bookmarkEnd w:id="47"/>
-    </w:p>
-    <w:p>
-      <w:pPr>
-        <w:ind w:left="720" w:firstLine="720"/>
-        <w:jc w:val="both"/>
-      </w:pPr>
-      <w:r>
-        <w:t>Gost je podrazumevani korisnički prilikom prvog posećivanja stra</w:t>
-      </w:r>
-      <w:r>
-        <w:t xml:space="preserve">nice. Ovaj tip korisnika nema mogućnost sviđanja i ne može da komentariše stranice. Gost može da gleda </w:t>
-      </w:r>
-      <w:r>
-        <w:rPr>
-          <w:i/>
-        </w:rPr>
-        <w:t>Library</w:t>
-      </w:r>
-      <w:r>
-        <w:t xml:space="preserve"> stranice i korisničke profile, ali ne može da gleda liste drugih korisnika.</w:t>
-      </w:r>
-    </w:p>
-    <w:p>
-      <w:pPr>
-        <w:ind w:left="720" w:firstLine="720"/>
-        <w:jc w:val="both"/>
-      </w:pPr>
-    </w:p>
-    <w:p>
-      <w:pPr>
-        <w:pStyle w:val="Heading2"/>
-        <w:ind w:firstLine="720"/>
+      </w:pPr>
+      <w:bookmarkStart w:id="48" w:name="_Toc105089737"/>
+      <w:r>
         <w:rPr>
           <w:b/>
           <w:bCs/>
           <w:sz w:val="34"/>
           <w:szCs w:val="34"/>
         </w:rPr>
-      </w:pPr>
-      <w:bookmarkStart w:id="48" w:name="_Toc105089737"/>
-      <w:r>
+        <w:lastRenderedPageBreak/>
+        <w:t>5.5 Kreiranje stranica</w:t>
+      </w:r>
+      <w:bookmarkEnd w:id="48"/>
+    </w:p>
+    <w:p>
+      <w:pPr>
+        <w:ind w:firstLine="720"/>
+        <w:jc w:val="both"/>
+        <w:rPr>
+          <w:b/>
+        </w:rPr>
+      </w:pPr>
+      <w:r>
+        <w:rPr>
+          <w:b/>
+          <w:sz w:val="34"/>
+          <w:szCs w:val="34"/>
+        </w:rPr>
+        <w:tab/>
+      </w:r>
+      <w:r>
+        <w:t>Kreiranje stranica može da vrši samo administrator.</w:t>
+      </w:r>
+    </w:p>
+    <w:p>
+      <w:pPr>
+        <w:ind w:firstLine="720"/>
+        <w:rPr>
+          <w:b/>
+          <w:sz w:val="30"/>
+          <w:szCs w:val="30"/>
+        </w:rPr>
+      </w:pPr>
+      <w:r>
+        <w:rPr>
+          <w:b/>
+          <w:sz w:val="34"/>
+          <w:szCs w:val="34"/>
+        </w:rPr>
+        <w:tab/>
+      </w:r>
+      <w:r>
+        <w:rPr>
+          <w:b/>
+          <w:sz w:val="30"/>
+          <w:szCs w:val="30"/>
+        </w:rPr>
+        <w:t>5.5.1 Kreiranje stranica filma</w:t>
+      </w:r>
+    </w:p>
+    <w:p>
+      <w:pPr>
+        <w:ind w:left="1440" w:firstLine="720"/>
+        <w:jc w:val="both"/>
+        <w:rPr>
+          <w:b/>
+          <w:sz w:val="30"/>
+          <w:szCs w:val="30"/>
+        </w:rPr>
+      </w:pPr>
+      <w:r>
+        <w:t>Kreiranje stranica filma vrši isključivo administrator preko posebne forme. Administrator unosi naziv filma, datum objavljivanja, trajanje filma, režisere, pisce, opis filma, žanrove kojima film pripada, u kojim bioskopima se film trenutno prikazuje i na kojim video platformama se prikazuje i opciono slike i snimke vezane za film. Prilikom kreiranja stranice se čuvaju podaci o filmu u bazi podataka.</w:t>
+      </w:r>
+    </w:p>
+    <w:p>
+      <w:pPr>
+        <w:ind w:left="720" w:firstLine="720"/>
+        <w:rPr>
+          <w:b/>
+          <w:sz w:val="30"/>
+          <w:szCs w:val="30"/>
+        </w:rPr>
+      </w:pPr>
+      <w:r>
+        <w:rPr>
+          <w:b/>
+          <w:sz w:val="30"/>
+          <w:szCs w:val="30"/>
+        </w:rPr>
+        <w:t>5.5.2 Kreiranje stranica glumca</w:t>
+      </w:r>
+    </w:p>
+    <w:p>
+      <w:pPr>
+        <w:ind w:left="1440" w:firstLine="720"/>
+        <w:jc w:val="both"/>
+      </w:pPr>
+      <w:r>
+        <w:t>Kreiranje stranica glumca vrši isključivo administrator preko posebne forme. Administrator unosi ime glumca, datum rođenja i opciono slike i snimke vezane za glumca. Prilikom kreiranja stranice se čuvaju podaci o glumcu u bazi podataka.</w:t>
+      </w:r>
+    </w:p>
+    <w:p>
+      <w:pPr>
+        <w:pStyle w:val="Heading2"/>
+        <w:ind w:firstLine="720"/>
         <w:rPr>
           <w:b/>
           <w:bCs/>
           <w:sz w:val="34"/>
           <w:szCs w:val="34"/>
         </w:rPr>
-        <w:lastRenderedPageBreak/>
-        <w:t>5.5 Kreiranje stranica</w:t>
-      </w:r>
-      <w:bookmarkEnd w:id="48"/>
-    </w:p>
-    <w:p>
-      <w:pPr>
-        <w:ind w:firstLine="720"/>
-        <w:jc w:val="both"/>
-        <w:rPr>
-          <w:b/>
-        </w:rPr>
-      </w:pPr>
-      <w:r>
-        <w:rPr>
-          <w:b/>
-          <w:sz w:val="34"/>
-          <w:szCs w:val="34"/>
-        </w:rPr>
-        <w:tab/>
-      </w:r>
-      <w:r>
-        <w:t>Kreiranje stranica može da vrši samo adminis</w:t>
-      </w:r>
-      <w:r>
-        <w:t>trator.</w:t>
-      </w:r>
-    </w:p>
-    <w:p>
-      <w:pPr>
-        <w:ind w:firstLine="720"/>
-        <w:rPr>
-          <w:b/>
-          <w:sz w:val="30"/>
-          <w:szCs w:val="30"/>
-        </w:rPr>
-      </w:pPr>
-      <w:r>
-        <w:rPr>
-          <w:b/>
-          <w:sz w:val="34"/>
-          <w:szCs w:val="34"/>
-        </w:rPr>
-        <w:tab/>
-      </w:r>
-      <w:r>
-        <w:rPr>
-          <w:b/>
-          <w:sz w:val="30"/>
-          <w:szCs w:val="30"/>
-        </w:rPr>
-        <w:t>5.5.1 Kreiranje stranica filma</w:t>
-      </w:r>
-    </w:p>
-    <w:p>
-      <w:pPr>
-        <w:ind w:left="1440" w:firstLine="720"/>
-        <w:jc w:val="both"/>
-        <w:rPr>
-          <w:b/>
-          <w:sz w:val="30"/>
-          <w:szCs w:val="30"/>
-        </w:rPr>
-      </w:pPr>
-      <w:r>
-        <w:t>Kreiranje stranica filma vrši isključivo administrator preko posebne forme. Administrator unosi naziv filma, datum objavljivanja, trajanje filma, režisere, pisce, opis filma, žanrove kojima film pripada, u kojim bios</w:t>
-      </w:r>
-      <w:r>
-        <w:t>kopima se film trenutno prikazuje i na kojim video platformama se prikazuje i opciono slike i snimke vezane za film. Prilikom kreiranja stranice se čuvaju podaci o filmu u bazi podataka.</w:t>
-      </w:r>
-    </w:p>
-    <w:p>
-      <w:pPr>
-        <w:ind w:left="720" w:firstLine="720"/>
-        <w:rPr>
-          <w:b/>
-          <w:sz w:val="30"/>
-          <w:szCs w:val="30"/>
-        </w:rPr>
-      </w:pPr>
-      <w:r>
-        <w:rPr>
-          <w:b/>
-          <w:sz w:val="30"/>
-          <w:szCs w:val="30"/>
-        </w:rPr>
-        <w:t>5.5.2 Kreiranje stranica glumca</w:t>
-      </w:r>
-    </w:p>
-    <w:p>
-      <w:pPr>
-        <w:ind w:left="1440" w:firstLine="720"/>
-        <w:jc w:val="both"/>
-      </w:pPr>
-      <w:r>
-        <w:t>Kreiranje stranica glumca vrši isklju</w:t>
-      </w:r>
-      <w:r>
-        <w:t>čivo administrator preko posebne forme. Administrator unosi ime glumca, datum rođenja i opciono slike i snimke vezane za glumca. Prilikom kreiranja stranice se čuvaju podaci o glumcu u bazi podataka.</w:t>
-      </w:r>
-    </w:p>
-    <w:p>
-      <w:pPr>
-        <w:pStyle w:val="Heading2"/>
-        <w:ind w:firstLine="720"/>
+      </w:pPr>
+      <w:bookmarkStart w:id="49" w:name="_Toc105089738"/>
+      <w:r>
         <w:rPr>
           <w:b/>
           <w:bCs/>
           <w:sz w:val="34"/>
           <w:szCs w:val="34"/>
         </w:rPr>
-      </w:pPr>
-      <w:bookmarkStart w:id="49" w:name="_Toc105089738"/>
-      <w:r>
-        <w:rPr>
-          <w:b/>
-          <w:bCs/>
+        <w:t>5.6 Opcije korisničkog profila</w:t>
+      </w:r>
+      <w:bookmarkEnd w:id="49"/>
+    </w:p>
+    <w:p>
+      <w:pPr>
+        <w:ind w:left="1440"/>
+        <w:jc w:val="both"/>
+        <w:rPr>
+          <w:b/>
           <w:sz w:val="34"/>
           <w:szCs w:val="34"/>
         </w:rPr>
-        <w:t>5.6 Opcije korisničkog profila</w:t>
-      </w:r>
-      <w:bookmarkEnd w:id="49"/>
-    </w:p>
-    <w:p>
-      <w:pPr>
-        <w:ind w:left="1440"/>
-        <w:jc w:val="both"/>
+      </w:pPr>
+      <w:r>
+        <w:t>Ove opcije su dostupne samo registrovanim korisnicima.</w:t>
+      </w:r>
+    </w:p>
+    <w:p>
+      <w:pPr>
+        <w:ind w:firstLine="720"/>
+        <w:rPr>
+          <w:b/>
+          <w:sz w:val="30"/>
+          <w:szCs w:val="30"/>
+        </w:rPr>
+      </w:pPr>
+      <w:r>
         <w:rPr>
           <w:b/>
           <w:sz w:val="34"/>
           <w:szCs w:val="34"/>
         </w:rPr>
-      </w:pPr>
-      <w:r>
-        <w:t>Ove opcije su dostupne sa</w:t>
-      </w:r>
-      <w:r>
-        <w:t>mo registrovanim korisnicima.</w:t>
-      </w:r>
-    </w:p>
-    <w:p>
-      <w:pPr>
-        <w:ind w:firstLine="720"/>
-        <w:rPr>
-          <w:b/>
-          <w:sz w:val="30"/>
-          <w:szCs w:val="30"/>
-        </w:rPr>
-      </w:pPr>
-      <w:r>
-        <w:rPr>
-          <w:b/>
-          <w:sz w:val="34"/>
-          <w:szCs w:val="34"/>
-        </w:rPr>
         <w:tab/>
       </w:r>
       <w:r>
@@ -4768,15 +4707,7 @@
           <w:szCs w:val="30"/>
         </w:rPr>
         <w:tab/>
-        <w:t xml:space="preserve">5.6.4 </w:t>
-      </w:r>
-      <w:r>
-        <w:rPr>
-          <w:b/>
-          <w:sz w:val="30"/>
-          <w:szCs w:val="30"/>
-        </w:rPr>
-        <w:t>Pregled sačuvanih profila</w:t>
+        <w:t>5.6.4 Pregled sačuvanih profila</w:t>
       </w:r>
     </w:p>
     <w:p>
@@ -4818,10 +4749,7 @@
         <w:jc w:val="both"/>
       </w:pPr>
       <w:r>
-        <w:t>Pritiskom na naziv ili neku drugu karakteristiku profila prikazanog u listi sačuvanih profila, korisniku se otvara stran</w:t>
-      </w:r>
-      <w:r>
-        <w:t>a tog profila.</w:t>
+        <w:t>Pritiskom na naziv ili neku drugu karakteristiku profila prikazanog u listi sačuvanih profila, korisniku se otvara strana tog profila.</w:t>
       </w:r>
     </w:p>
     <w:p>
@@ -5008,10 +4936,7 @@
         <w:t>Library</w:t>
       </w:r>
       <w:r>
-        <w:t xml:space="preserve"> str</w:t>
-      </w:r>
-      <w:r>
-        <w:t>anici.</w:t>
+        <w:t xml:space="preserve"> stranici.</w:t>
       </w:r>
     </w:p>
     <w:p>
@@ -5107,15 +5032,7 @@
           <w:sz w:val="30"/>
           <w:szCs w:val="30"/>
         </w:rPr>
-        <w:t>5.7.3 Postavljanje kom</w:t>
-      </w:r>
-      <w:r>
-        <w:rPr>
-          <w:b/>
-          <w:sz w:val="30"/>
-          <w:szCs w:val="30"/>
-        </w:rPr>
-        <w:t>entara</w:t>
+        <w:t>5.7.3 Postavljanje komentara</w:t>
       </w:r>
     </w:p>
     <w:p>
@@ -5197,10 +5114,7 @@
         </w:rPr>
       </w:pPr>
       <w:r>
-        <w:t>Registrovani korisnik može</w:t>
-      </w:r>
-      <w:r>
-        <w:t xml:space="preserve"> da klikne da mu se </w:t>
+        <w:t xml:space="preserve">Registrovani korisnik može da klikne da mu se </w:t>
       </w:r>
       <w:r>
         <w:rPr>
@@ -5271,10 +5185,7 @@
         <w:jc w:val="both"/>
       </w:pPr>
       <w:r>
-        <w:t xml:space="preserve">Registrovani korisnik može da klikne da mu se komentar sviđa ili ne </w:t>
-      </w:r>
-      <w:r>
-        <w:t>sviđa. Korisničke preference se čuvaju u bazu podataka.</w:t>
+        <w:t>Registrovani korisnik može da klikne da mu se komentar sviđa ili ne sviđa. Korisničke preference se čuvaju u bazu podataka.</w:t>
       </w:r>
     </w:p>
     <w:p>
@@ -5292,7 +5203,7 @@
           <w:sz w:val="26"/>
           <w:szCs w:val="26"/>
         </w:rPr>
-        <w:t>5</w:t>
+        <w:t>5.7.5.</w:t>
       </w:r>
       <w:r>
         <w:rPr>
@@ -5300,7 +5211,7 @@
           <w:sz w:val="26"/>
           <w:szCs w:val="26"/>
         </w:rPr>
-        <w:t>.7.5.</w:t>
+        <w:t>2</w:t>
       </w:r>
       <w:r>
         <w:rPr>
@@ -5308,23 +5219,7 @@
           <w:sz w:val="26"/>
           <w:szCs w:val="26"/>
         </w:rPr>
-        <w:t>2</w:t>
-      </w:r>
-      <w:r>
-        <w:rPr>
-          <w:b/>
-          <w:sz w:val="26"/>
-          <w:szCs w:val="26"/>
-        </w:rPr>
-        <w:t xml:space="preserve"> Prelazak na profil korisnika iz </w:t>
-      </w:r>
-      <w:r>
-        <w:rPr>
-          <w:b/>
-          <w:sz w:val="26"/>
-          <w:szCs w:val="26"/>
-        </w:rPr>
-        <w:t>komentara</w:t>
+        <w:t xml:space="preserve"> Prelazak na profil korisnika iz komentara</w:t>
       </w:r>
     </w:p>
     <w:p>
@@ -5435,15 +5330,7 @@
           <w:szCs w:val="30"/>
         </w:rPr>
         <w:tab/>
-        <w:t>5.8.2 Pregl</w:t>
-      </w:r>
-      <w:r>
-        <w:rPr>
-          <w:b/>
-          <w:sz w:val="30"/>
-          <w:szCs w:val="30"/>
-        </w:rPr>
-        <w:t>ed korisničkih informacija profila</w:t>
+        <w:t>5.8.2 Pregled korisničkih informacija profila</w:t>
       </w:r>
     </w:p>
     <w:p>
@@ -5570,10 +5457,7 @@
         </w:rPr>
       </w:pPr>
       <w:r>
-        <w:t xml:space="preserve">Korisnici mogu kliknuti </w:t>
-      </w:r>
-      <w:r>
-        <w:t>da im se svidja ili ne svidja lista.</w:t>
+        <w:t>Korisnici mogu kliknuti da im se svidja ili ne svidja lista.</w:t>
       </w:r>
     </w:p>
     <w:p>
@@ -5742,309 +5626,283 @@
           <w:sz w:val="34"/>
           <w:szCs w:val="34"/>
         </w:rPr>
-        <w:t>5.9 Pretraživanje stran</w:t>
-      </w:r>
-      <w:r>
+        <w:t>5.9 Pretraživanje stranica</w:t>
+      </w:r>
+      <w:bookmarkEnd w:id="52"/>
+    </w:p>
+    <w:p>
+      <w:pPr>
+        <w:ind w:left="1440"/>
+        <w:rPr>
+          <w:sz w:val="20"/>
+          <w:szCs w:val="20"/>
+          <w:lang w:val="sr-Latn-RS"/>
+        </w:rPr>
+      </w:pPr>
+      <w:r>
+        <w:rPr>
+          <w:sz w:val="20"/>
+          <w:szCs w:val="20"/>
+        </w:rPr>
+        <w:t>Potrebno je omogućiti korisniku da pretražuje željene filmove, stranice i korisnike. U sučaju da ih nema na sajtu ispisati adekvatnu poruku.</w:t>
+      </w:r>
+    </w:p>
+    <w:p/>
+    <w:p>
+      <w:pPr>
+        <w:pStyle w:val="Heading2"/>
+        <w:ind w:firstLine="720"/>
         <w:rPr>
           <w:b/>
           <w:bCs/>
           <w:sz w:val="34"/>
           <w:szCs w:val="34"/>
         </w:rPr>
-        <w:t>ica</w:t>
-      </w:r>
-      <w:bookmarkEnd w:id="52"/>
-    </w:p>
-    <w:p>
-      <w:pPr>
-        <w:ind w:left="1440"/>
-        <w:rPr>
-          <w:sz w:val="20"/>
-          <w:szCs w:val="20"/>
-          <w:lang w:val="sr-Latn-RS"/>
-        </w:rPr>
-      </w:pPr>
-      <w:r>
-        <w:rPr>
-          <w:sz w:val="20"/>
-          <w:szCs w:val="20"/>
-        </w:rPr>
-        <w:t>Potrebno je omogućiti korisniku da pretražuje željene filmove, stranice i korisnike. U sučaju da ih nema na sajtu ispisati adekvatnu poruku.</w:t>
-      </w:r>
-    </w:p>
-    <w:p/>
-    <w:p>
-      <w:pPr>
-        <w:pStyle w:val="Heading2"/>
-        <w:ind w:firstLine="720"/>
+      </w:pPr>
+      <w:bookmarkStart w:id="53" w:name="_Toc105089742"/>
+      <w:r>
         <w:rPr>
           <w:b/>
           <w:bCs/>
           <w:sz w:val="34"/>
           <w:szCs w:val="34"/>
         </w:rPr>
-      </w:pPr>
-      <w:bookmarkStart w:id="53" w:name="_Toc105089742"/>
-      <w:r>
+        <w:lastRenderedPageBreak/>
+        <w:t>5.10 Prikaz početne stranice</w:t>
+      </w:r>
+      <w:bookmarkEnd w:id="53"/>
+    </w:p>
+    <w:p>
+      <w:pPr>
+        <w:ind w:left="720" w:firstLine="720"/>
+        <w:rPr>
+          <w:b/>
+          <w:sz w:val="30"/>
+          <w:szCs w:val="30"/>
+        </w:rPr>
+      </w:pPr>
+      <w:r>
+        <w:rPr>
+          <w:b/>
+          <w:sz w:val="30"/>
+          <w:szCs w:val="30"/>
+        </w:rPr>
+        <w:t>5.10.1 Prikaz najnovijih filmova</w:t>
+      </w:r>
+    </w:p>
+    <w:p>
+      <w:pPr>
+        <w:ind w:left="2160"/>
+        <w:rPr>
+          <w:b/>
+          <w:sz w:val="30"/>
+          <w:szCs w:val="30"/>
+        </w:rPr>
+      </w:pPr>
+      <w:r>
+        <w:t>Korisnik vidi listu filmova koja je sortiran na osnovu popularnosti i datuma prvog prikazivanja filma.</w:t>
+      </w:r>
+    </w:p>
+    <w:p>
+      <w:pPr>
+        <w:ind w:left="1440" w:firstLine="720"/>
+        <w:rPr>
+          <w:b/>
+          <w:sz w:val="26"/>
+          <w:szCs w:val="26"/>
+        </w:rPr>
+      </w:pPr>
+      <w:r>
+        <w:rPr>
+          <w:b/>
+          <w:sz w:val="26"/>
+          <w:szCs w:val="26"/>
+        </w:rPr>
+        <w:t>5.10.1.1 Prelazak na stranicu filma</w:t>
+      </w:r>
+    </w:p>
+    <w:p>
+      <w:pPr>
+        <w:ind w:left="2160" w:firstLine="720"/>
+      </w:pPr>
+      <w:r>
+        <w:t>Korisnik može klikom na film da predje na stranicu tog filma.</w:t>
+      </w:r>
+    </w:p>
+    <w:p>
+      <w:pPr>
+        <w:ind w:left="720" w:firstLine="720"/>
+        <w:rPr>
+          <w:b/>
+          <w:sz w:val="30"/>
+          <w:szCs w:val="30"/>
+        </w:rPr>
+      </w:pPr>
+    </w:p>
+    <w:p>
+      <w:pPr>
+        <w:pStyle w:val="Heading2"/>
+        <w:ind w:left="720"/>
         <w:rPr>
           <w:b/>
           <w:bCs/>
           <w:sz w:val="34"/>
           <w:szCs w:val="34"/>
         </w:rPr>
-        <w:lastRenderedPageBreak/>
-        <w:t>5.10 Prikaz početne stranice</w:t>
-      </w:r>
-      <w:bookmarkEnd w:id="53"/>
-    </w:p>
-    <w:p>
-      <w:pPr>
-        <w:ind w:left="720" w:firstLine="720"/>
-        <w:rPr>
-          <w:b/>
-          <w:sz w:val="30"/>
-          <w:szCs w:val="30"/>
-        </w:rPr>
-      </w:pPr>
-      <w:r>
-        <w:rPr>
-          <w:b/>
-          <w:sz w:val="30"/>
-          <w:szCs w:val="30"/>
-        </w:rPr>
-        <w:t>5.10.1 Prikaz najnovijih filmova</w:t>
-      </w:r>
-    </w:p>
-    <w:p>
-      <w:pPr>
-        <w:ind w:left="2160"/>
-        <w:rPr>
-          <w:b/>
-          <w:sz w:val="30"/>
-          <w:szCs w:val="30"/>
-        </w:rPr>
-      </w:pPr>
-      <w:r>
-        <w:t xml:space="preserve">Korisnik vidi listu filmova koja je </w:t>
-      </w:r>
-      <w:r>
-        <w:t>sortiran na osnovu popularnosti i datuma prvog prikazivanja filma.</w:t>
-      </w:r>
-    </w:p>
-    <w:p>
-      <w:pPr>
-        <w:ind w:left="1440" w:firstLine="720"/>
-        <w:rPr>
-          <w:b/>
-          <w:sz w:val="26"/>
-          <w:szCs w:val="26"/>
-        </w:rPr>
-      </w:pPr>
-      <w:r>
-        <w:rPr>
-          <w:b/>
-          <w:sz w:val="26"/>
-          <w:szCs w:val="26"/>
-        </w:rPr>
-        <w:t>5.10.1.1 Prelazak na stranicu filma</w:t>
-      </w:r>
-    </w:p>
-    <w:p>
-      <w:pPr>
-        <w:ind w:left="2160" w:firstLine="720"/>
-      </w:pPr>
-      <w:r>
-        <w:t>Korisnik može klikom na film da predje na stranicu tog filma.</w:t>
-      </w:r>
-    </w:p>
-    <w:p>
-      <w:pPr>
-        <w:ind w:left="720" w:firstLine="720"/>
-        <w:rPr>
-          <w:b/>
-          <w:sz w:val="30"/>
-          <w:szCs w:val="30"/>
-        </w:rPr>
-      </w:pPr>
-    </w:p>
-    <w:p>
-      <w:pPr>
-        <w:pStyle w:val="Heading2"/>
-        <w:ind w:left="720"/>
+      </w:pPr>
+      <w:bookmarkStart w:id="54" w:name="_Toc105089743"/>
+      <w:r>
         <w:rPr>
           <w:b/>
           <w:bCs/>
           <w:sz w:val="34"/>
           <w:szCs w:val="34"/>
         </w:rPr>
-      </w:pPr>
-      <w:bookmarkStart w:id="54" w:name="_Toc105089743"/>
-      <w:r>
+        <w:t>5.11 Administriracija sadrzaja kreiranog od strane korisnika</w:t>
+      </w:r>
+      <w:bookmarkEnd w:id="54"/>
+    </w:p>
+    <w:p>
+      <w:pPr>
+        <w:ind w:left="720" w:firstLine="720"/>
+        <w:rPr>
+          <w:b/>
+          <w:sz w:val="30"/>
+          <w:szCs w:val="30"/>
+        </w:rPr>
+      </w:pPr>
+      <w:r>
+        <w:rPr>
+          <w:b/>
+          <w:sz w:val="30"/>
+          <w:szCs w:val="30"/>
+        </w:rPr>
+        <w:t>5.11.1 Uklanjanje komentara nepoželjnog karaktera</w:t>
+      </w:r>
+    </w:p>
+    <w:p>
+      <w:pPr>
+        <w:ind w:left="1440" w:firstLine="720"/>
+      </w:pPr>
+      <w:r>
+        <w:t>Administrator klikom na dugme vidljivom samo njemu pored komentara može momentalno ukloniti komentar.</w:t>
+      </w:r>
+    </w:p>
+    <w:p>
+      <w:pPr>
+        <w:ind w:left="720" w:firstLine="720"/>
+        <w:rPr>
+          <w:b/>
+          <w:sz w:val="30"/>
+          <w:szCs w:val="30"/>
+        </w:rPr>
+      </w:pPr>
+      <w:r>
+        <w:rPr>
+          <w:b/>
+          <w:sz w:val="30"/>
+          <w:szCs w:val="30"/>
+        </w:rPr>
+        <w:t>5.11.2 Zabrana korisnika</w:t>
+      </w:r>
+    </w:p>
+    <w:p>
+      <w:pPr>
+        <w:ind w:left="1440" w:firstLine="720"/>
+      </w:pPr>
+      <w:r>
+        <w:t>Administrator klikom na dugme vidljivom samo njemu na proizvoljnom korisničkom profilu može momentalno zabraniti profil, pri čemu će zabranjeni korisnik pri prijavljivanju imati samo stranu na kom piše da mu je nalog zabranjen i neće imati pristup nijednoj funkcionalnosti sistema. Moguće je ostaviti opcionu poruku koja se prikazuje prilikom logovanja. Profil korisnika koji ima zabranu perstaje da bude vidljiv..</w:t>
+      </w:r>
+    </w:p>
+    <w:p>
+      <w:pPr>
+        <w:ind w:left="1440" w:firstLine="720"/>
+        <w:rPr>
+          <w:b/>
+          <w:sz w:val="26"/>
+          <w:szCs w:val="26"/>
+        </w:rPr>
+      </w:pPr>
+      <w:r>
+        <w:rPr>
+          <w:b/>
+          <w:sz w:val="26"/>
+          <w:szCs w:val="26"/>
+        </w:rPr>
+        <w:t>5.11.2.1 Poništavanje zabrane korisnika</w:t>
+      </w:r>
+    </w:p>
+    <w:p>
+      <w:pPr>
+        <w:ind w:left="2160" w:firstLine="720"/>
+      </w:pPr>
+      <w:r>
+        <w:rPr>
+          <w:b/>
+          <w:sz w:val="26"/>
+          <w:szCs w:val="26"/>
+        </w:rPr>
+        <w:t xml:space="preserve"> </w:t>
+      </w:r>
+      <w:r>
+        <w:t>Administator pritiskom na isto dugme za zabranu korisnika koji je već zabranjen anulira zabranu i vraća korisnički nalog u prvobitno stanje.</w:t>
+      </w:r>
+    </w:p>
+    <w:p>
+      <w:pPr>
+        <w:ind w:left="2160" w:firstLine="720"/>
+      </w:pPr>
+    </w:p>
+    <w:p>
+      <w:pPr>
+        <w:pStyle w:val="Heading2"/>
+        <w:ind w:left="720"/>
         <w:rPr>
           <w:b/>
           <w:bCs/>
           <w:sz w:val="34"/>
           <w:szCs w:val="34"/>
         </w:rPr>
-        <w:t>5.11 Administriracija sadrzaja kreiranog od strane korisnika</w:t>
-      </w:r>
-      <w:bookmarkEnd w:id="54"/>
-    </w:p>
-    <w:p>
-      <w:pPr>
-        <w:ind w:left="720" w:firstLine="720"/>
-        <w:rPr>
-          <w:b/>
-          <w:sz w:val="30"/>
-          <w:szCs w:val="30"/>
-        </w:rPr>
-      </w:pPr>
-      <w:r>
-        <w:rPr>
-          <w:b/>
-          <w:sz w:val="30"/>
-          <w:szCs w:val="30"/>
-        </w:rPr>
-        <w:t>5.11.1 Uklanjanje komentara n</w:t>
-      </w:r>
-      <w:r>
-        <w:rPr>
-          <w:b/>
-          <w:sz w:val="30"/>
-          <w:szCs w:val="30"/>
-        </w:rPr>
-        <w:t>epoželjnog karaktera</w:t>
-      </w:r>
-    </w:p>
-    <w:p>
-      <w:pPr>
-        <w:ind w:left="1440" w:firstLine="720"/>
-      </w:pPr>
-      <w:r>
-        <w:t>Administrator klikom na dugme vidljivom samo njemu pored komentara može momentalno ukloniti komentar.</w:t>
-      </w:r>
-    </w:p>
-    <w:p>
-      <w:pPr>
-        <w:ind w:left="720" w:firstLine="720"/>
-        <w:rPr>
-          <w:b/>
-          <w:sz w:val="30"/>
-          <w:szCs w:val="30"/>
-        </w:rPr>
-      </w:pPr>
-      <w:r>
-        <w:rPr>
-          <w:b/>
-          <w:sz w:val="30"/>
-          <w:szCs w:val="30"/>
-        </w:rPr>
-        <w:t>5.11.2 Zabrana korisnika</w:t>
-      </w:r>
-    </w:p>
-    <w:p>
-      <w:pPr>
-        <w:ind w:left="1440" w:firstLine="720"/>
-      </w:pPr>
-      <w:r>
-        <w:t>Administrator klikom na dugme vidljivom samo njemu na proizvoljnom korisničkom profilu može momentalno zabra</w:t>
-      </w:r>
-      <w:r>
-        <w:t>niti profil, pri čemu će zabranjeni korisnik pri prijavljivanju imati samo stranu na kom piše da mu je nalog zabranjen i neće imati pristup nijednoj funkcionalnosti sistema. Moguće je ostaviti opcionu poruku koja se prikazuje prilikom logovanja. Profil kor</w:t>
-      </w:r>
-      <w:r>
-        <w:t>isnika koji ima zabranu perstaje da bude vidljiv..</w:t>
-      </w:r>
-    </w:p>
-    <w:p>
-      <w:pPr>
-        <w:ind w:left="1440" w:firstLine="720"/>
-        <w:rPr>
-          <w:b/>
-          <w:sz w:val="26"/>
-          <w:szCs w:val="26"/>
-        </w:rPr>
-      </w:pPr>
-      <w:r>
-        <w:rPr>
-          <w:b/>
-          <w:sz w:val="26"/>
-          <w:szCs w:val="26"/>
-        </w:rPr>
-        <w:t>5.11.2.1 Poništavanje zabrane korisnika</w:t>
-      </w:r>
-    </w:p>
-    <w:p>
-      <w:pPr>
-        <w:ind w:left="2160" w:firstLine="720"/>
-      </w:pPr>
-      <w:r>
-        <w:rPr>
-          <w:b/>
-          <w:sz w:val="26"/>
-          <w:szCs w:val="26"/>
-        </w:rPr>
-        <w:t xml:space="preserve"> </w:t>
-      </w:r>
-      <w:r>
-        <w:t>Administator pritiskom na isto dugme za zabranu korisnika koji je već zabranjen anulira zabranu i vraća korisnički nalog u prvobitno stanje.</w:t>
-      </w:r>
-    </w:p>
-    <w:p>
-      <w:pPr>
-        <w:ind w:left="2160" w:firstLine="720"/>
-      </w:pPr>
-    </w:p>
-    <w:p>
-      <w:pPr>
-        <w:pStyle w:val="Heading2"/>
-        <w:ind w:left="720"/>
+      </w:pPr>
+      <w:bookmarkStart w:id="55" w:name="_Toc105089744"/>
+      <w:r>
         <w:rPr>
           <w:b/>
           <w:bCs/>
           <w:sz w:val="34"/>
           <w:szCs w:val="34"/>
         </w:rPr>
-      </w:pPr>
-      <w:bookmarkStart w:id="55" w:name="_Toc105089744"/>
-      <w:r>
+        <w:t>5.12 Odjava sa profila</w:t>
+      </w:r>
+      <w:bookmarkEnd w:id="55"/>
+    </w:p>
+    <w:p>
+      <w:pPr>
+        <w:ind w:left="720"/>
+      </w:pPr>
+      <w:r>
+        <w:t>Korisnik nekada želi da pređe u režim gosta, pa mu je to potrebno omogućiti na brz i pristupačan način. Odjava je dostupna sa svake stranice putem navigacione trake.</w:t>
+      </w:r>
+    </w:p>
+    <w:p>
+      <w:pPr>
+        <w:pStyle w:val="Heading2"/>
+        <w:ind w:left="720"/>
         <w:rPr>
           <w:b/>
           <w:bCs/>
           <w:sz w:val="34"/>
           <w:szCs w:val="34"/>
         </w:rPr>
-        <w:t>5.12 Odjava sa profila</w:t>
-      </w:r>
-      <w:bookmarkEnd w:id="55"/>
-    </w:p>
-    <w:p>
-      <w:pPr>
-        <w:ind w:left="720"/>
-      </w:pPr>
-      <w:r>
-        <w:t>Korisnik nekada želi da pređe u režim gosta, pa mu je to potrebno omogućiti na brz i pristupačan način. Odjava je dostupna sa svake stranice putem navigacione trake.</w:t>
-      </w:r>
-    </w:p>
-    <w:p>
-      <w:pPr>
-        <w:pStyle w:val="Heading2"/>
-        <w:ind w:left="720"/>
+      </w:pPr>
+      <w:bookmarkStart w:id="56" w:name="_Toc105089745"/>
+      <w:r>
         <w:rPr>
           <w:b/>
           <w:bCs/>
           <w:sz w:val="34"/>
           <w:szCs w:val="34"/>
         </w:rPr>
-      </w:pPr>
-      <w:bookmarkStart w:id="56" w:name="_Toc105089745"/>
-      <w:r>
-        <w:rPr>
-          <w:b/>
-          <w:bCs/>
-          <w:sz w:val="34"/>
-          <w:szCs w:val="34"/>
-        </w:rPr>
         <w:t>5.13 Prelazak na sopstveni profil iz navigacione trake</w:t>
       </w:r>
       <w:bookmarkEnd w:id="56"/>
@@ -6054,10 +5912,7 @@
         <w:ind w:left="720"/>
       </w:pPr>
       <w:r>
-        <w:t>Korisniku treba omogućiti da prist</w:t>
-      </w:r>
-      <w:r>
-        <w:t>upi svom profilu sa svih stranica. To je obežbeđeno navigacionom trakom. Pritiskom korisničko ime na navigacijonoj traci otvara se profil ulogovanog korisnika.</w:t>
+        <w:t>Korisniku treba omogućiti da pristupi svom profilu sa svih stranica. To je obežbeđeno navigacionom trakom. Pritiskom korisničko ime na navigacijonoj traci otvara se profil ulogovanog korisnika.</w:t>
       </w:r>
     </w:p>
     <w:p>
@@ -6107,10 +5962,7 @@
       <w:r>
         <w:lastRenderedPageBreak/>
         <w:tab/>
-        <w:t>Sve stranice sajta treba da imaju jedinstven dizajn. Neophodno</w:t>
-      </w:r>
-      <w:r>
-        <w:t xml:space="preserve"> je čuvanje podataka o prijavljivanju korisnika. Sistem treba isprojektovati tako da dodavanje novih </w:t>
+        <w:t xml:space="preserve">Sve stranice sajta treba da imaju jedinstven dizajn. Neophodno je čuvanje podataka o prijavljivanju korisnika. Sistem treba isprojektovati tako da dodavanje novih </w:t>
       </w:r>
       <w:r>
         <w:rPr>
@@ -6119,13 +5971,7 @@
         <w:t xml:space="preserve">Library </w:t>
       </w:r>
       <w:r>
-        <w:t>stranica bude omogućeno samo od strane ovlašćenih administratora, kao i da podrazumevani korisnički tip gost nema pristup funkcionalnostima registr</w:t>
-      </w:r>
-      <w:r>
-        <w:t>ovanih korisnika. Radi očuvanja jedne od vitalnih karakteristika sistema, neophodno je imati brz i efikasan pristup ažuriranja dostupnosti filmova kao i informacijama o najnovijim filmovima. Poželjno je i pametno onemogućiti postavljanje komentara sa nepož</w:t>
-      </w:r>
-      <w:r>
-        <w:t>eljnim karakterom u vidu filtera.</w:t>
+        <w:t>stranica bude omogućeno samo od strane ovlašćenih administratora, kao i da podrazumevani korisnički tip gost nema pristup funkcionalnostima registrovanih korisnika. Radi očuvanja jedne od vitalnih karakteristika sistema, neophodno je imati brz i efikasan pristup ažuriranja dostupnosti filmova kao i informacijama o najnovijim filmovima. Poželjno je i pametno onemogućiti postavljanje komentara sa nepoželjnim karakterom u vidu filtera.</w:t>
       </w:r>
     </w:p>
     <w:p>
@@ -6158,8 +6004,6 @@
       </w:pPr>
       <w:r>
         <w:tab/>
-      </w:r>
-      <w:r>
         <w:t xml:space="preserve">Treba izvršiti testiranje tehnikama crne kutije sve funkcionalnosti. Potrebno je testirati pokušaj čitanja </w:t>
       </w:r>
       <w:r>
@@ -6169,10 +6013,7 @@
         <w:t>Library</w:t>
       </w:r>
       <w:r>
-        <w:t xml:space="preserve"> stranica tokom njihove izmene, pristup funkcionalnostima registrovanih korisnika iz režima gosta, osnovne administratorske funkcionalnosti i </w:t>
-      </w:r>
-      <w:r>
-        <w:t>njihovu pristupačnost, povratak zabranjenog korisnika, rad filtera pri postavljanju komentara sa nepoželjnim karakterom, računicu sviđanja pri višestrukom menjanju, pojavu i redosled najnovijih filmova pri dodavanju kao i izmenu njihovih dostupnosti i sl.</w:t>
+        <w:t xml:space="preserve"> stranica tokom njihove izmene, pristup funkcionalnostima registrovanih korisnika iz režima gosta, osnovne administratorske funkcionalnosti i njihovu pristupačnost, povratak zabranjenog korisnika, rad filtera pri postavljanju komentara sa nepoželjnim karakterom, računicu sviđanja pri višestrukom menjanju, pojavu i redosled najnovijih filmova pri dodavanju kao i izmenu njihovih dostupnosti i sl.</w:t>
       </w:r>
       <w:bookmarkStart w:id="59" w:name="_b102qcwuj779" w:colFirst="0" w:colLast="0"/>
       <w:bookmarkEnd w:id="59"/>
@@ -6272,10 +6113,7 @@
         <w:tab/>
       </w:r>
       <w:r>
-        <w:t xml:space="preserve">Bitno je </w:t>
-      </w:r>
-      <w:r>
-        <w:t>da sistem ima efikasan odziv i vizuelnu dinamičnost stranice.</w:t>
+        <w:t>Bitno je da sistem ima efikasan odziv i vizuelnu dinamičnost stranice.</w:t>
       </w:r>
     </w:p>
     <w:p>
@@ -6352,10 +6190,7 @@
         <w:jc w:val="both"/>
       </w:pPr>
       <w:r>
-        <w:t>Svaka stranic</w:t>
-      </w:r>
-      <w:r>
-        <w:t xml:space="preserve">a treba da ima logo i naziv sajta u zaglavlju. </w:t>
+        <w:t xml:space="preserve">Svaka stranica treba da ima logo i naziv sajta u zaglavlju. </w:t>
       </w:r>
       <w:r>
         <w:rPr>
@@ -6422,10 +6257,7 @@
         </w:numPr>
       </w:pPr>
       <w:r>
-        <w:t>autorizacija regist</w:t>
-      </w:r>
-      <w:r>
-        <w:t>rovanih korisnika</w:t>
+        <w:t>autorizacija registrovanih korisnika</w:t>
       </w:r>
     </w:p>
     <w:p>
@@ -6495,10 +6327,7 @@
       </w:pPr>
       <w:r>
         <w:tab/>
-        <w:t xml:space="preserve">Buduće verzije bi omogućile </w:t>
-      </w:r>
-      <w:r>
-        <w:t xml:space="preserve">kupovinu karata sa sajta, automatsko dodavanje novih </w:t>
+        <w:t xml:space="preserve">Buduće verzije bi omogućile kupovinu karata sa sajta, automatsko dodavanje novih </w:t>
       </w:r>
       <w:r>
         <w:rPr>

</xml_diff>

<commit_message>
Izmena dokumentacije nakon implementacije
</commit_message>
<xml_diff>
--- a/Dokumentacija/MovieLibrary-Tri_musketara.docx
+++ b/Dokumentacija/MovieLibrary-Tri_musketara.docx
@@ -840,6 +840,116 @@
           </w:p>
         </w:tc>
       </w:tr>
+      <w:tr>
+        <w:tc>
+          <w:tcPr>
+            <w:tcW w:w="2257" w:type="dxa"/>
+            <w:shd w:val="clear" w:color="auto" w:fill="auto"/>
+            <w:tcMar>
+              <w:top w:w="100" w:type="dxa"/>
+              <w:left w:w="100" w:type="dxa"/>
+              <w:bottom w:w="100" w:type="dxa"/>
+              <w:right w:w="100" w:type="dxa"/>
+            </w:tcMar>
+          </w:tcPr>
+          <w:p>
+            <w:pPr>
+              <w:widowControl w:val="0"/>
+              <w:spacing w:line="240" w:lineRule="auto"/>
+              <w:rPr>
+                <w:lang w:val="en-US"/>
+              </w:rPr>
+            </w:pPr>
+            <w:r>
+              <w:rPr>
+                <w:lang w:val="en-US"/>
+              </w:rPr>
+              <w:t>3.6.2022.</w:t>
+            </w:r>
+          </w:p>
+        </w:tc>
+        <w:tc>
+          <w:tcPr>
+            <w:tcW w:w="2257" w:type="dxa"/>
+            <w:shd w:val="clear" w:color="auto" w:fill="auto"/>
+            <w:tcMar>
+              <w:top w:w="100" w:type="dxa"/>
+              <w:left w:w="100" w:type="dxa"/>
+              <w:bottom w:w="100" w:type="dxa"/>
+              <w:right w:w="100" w:type="dxa"/>
+            </w:tcMar>
+          </w:tcPr>
+          <w:p>
+            <w:pPr>
+              <w:widowControl w:val="0"/>
+              <w:spacing w:line="240" w:lineRule="auto"/>
+              <w:rPr>
+                <w:lang w:val="en-US"/>
+              </w:rPr>
+            </w:pPr>
+            <w:r>
+              <w:rPr>
+                <w:lang w:val="en-US"/>
+              </w:rPr>
+              <w:t>1.1.0</w:t>
+            </w:r>
+          </w:p>
+        </w:tc>
+        <w:tc>
+          <w:tcPr>
+            <w:tcW w:w="2257" w:type="dxa"/>
+            <w:shd w:val="clear" w:color="auto" w:fill="auto"/>
+            <w:tcMar>
+              <w:top w:w="100" w:type="dxa"/>
+              <w:left w:w="100" w:type="dxa"/>
+              <w:bottom w:w="100" w:type="dxa"/>
+              <w:right w:w="100" w:type="dxa"/>
+            </w:tcMar>
+          </w:tcPr>
+          <w:p>
+            <w:pPr>
+              <w:widowControl w:val="0"/>
+              <w:spacing w:line="240" w:lineRule="auto"/>
+              <w:rPr>
+                <w:lang w:val="sr-Latn-RS"/>
+              </w:rPr>
+            </w:pPr>
+            <w:r>
+              <w:rPr>
+                <w:lang w:val="sr-Latn-RS"/>
+              </w:rPr>
+              <w:t>Promene funkcionalnosti nakon implementacije u skladu sa nedostacima prvobitnog dizajna.</w:t>
+            </w:r>
+          </w:p>
+        </w:tc>
+        <w:tc>
+          <w:tcPr>
+            <w:tcW w:w="2257" w:type="dxa"/>
+            <w:shd w:val="clear" w:color="auto" w:fill="auto"/>
+            <w:tcMar>
+              <w:top w:w="100" w:type="dxa"/>
+              <w:left w:w="100" w:type="dxa"/>
+              <w:bottom w:w="100" w:type="dxa"/>
+              <w:right w:w="100" w:type="dxa"/>
+            </w:tcMar>
+          </w:tcPr>
+          <w:p>
+            <w:pPr>
+              <w:widowControl w:val="0"/>
+              <w:spacing w:line="240" w:lineRule="auto"/>
+              <w:rPr>
+                <w:lang w:val="sr-Latn-RS"/>
+              </w:rPr>
+            </w:pPr>
+            <w:r>
+              <w:rPr>
+                <w:lang w:val="sr-Latn-RS"/>
+              </w:rPr>
+              <w:t>Nikola Mitić</w:t>
+            </w:r>
+          </w:p>
+        </w:tc>
+      </w:tr>
     </w:tbl>
     <w:p>
       <w:pPr>
@@ -938,52 +1048,13 @@
         <w:spacing w:before="480"/>
         <w:rPr>
           <w:b/>
-          <w:sz w:val="46"/>
-          <w:szCs w:val="46"/>
         </w:rPr>
       </w:pPr>
       <w:bookmarkStart w:id="4" w:name="_oh406xmrpjwk" w:colFirst="0" w:colLast="0"/>
+      <w:bookmarkStart w:id="5" w:name="_ygtcxxqvj7yn" w:colFirst="0" w:colLast="0"/>
+      <w:bookmarkStart w:id="6" w:name="_q2gakz9u7lv3" w:colFirst="0" w:colLast="0"/>
       <w:bookmarkEnd w:id="4"/>
-    </w:p>
-    <w:p>
-      <w:pPr>
-        <w:pStyle w:val="Heading1"/>
-        <w:keepNext w:val="0"/>
-        <w:keepLines w:val="0"/>
-        <w:spacing w:before="480"/>
-        <w:rPr>
-          <w:b/>
-          <w:sz w:val="42"/>
-          <w:szCs w:val="42"/>
-        </w:rPr>
-      </w:pPr>
-      <w:bookmarkStart w:id="5" w:name="_ygtcxxqvj7yn" w:colFirst="0" w:colLast="0"/>
       <w:bookmarkEnd w:id="5"/>
-    </w:p>
-    <w:p>
-      <w:pPr>
-        <w:pStyle w:val="Heading1"/>
-        <w:keepNext w:val="0"/>
-        <w:keepLines w:val="0"/>
-        <w:spacing w:before="480"/>
-        <w:rPr>
-          <w:b/>
-          <w:sz w:val="34"/>
-          <w:szCs w:val="34"/>
-        </w:rPr>
-      </w:pPr>
-    </w:p>
-    <w:p>
-      <w:pPr>
-        <w:pStyle w:val="Heading1"/>
-        <w:keepNext w:val="0"/>
-        <w:keepLines w:val="0"/>
-        <w:spacing w:before="480"/>
-        <w:rPr>
-          <w:b/>
-        </w:rPr>
-      </w:pPr>
-      <w:bookmarkStart w:id="6" w:name="_q2gakz9u7lv3" w:colFirst="0" w:colLast="0"/>
       <w:bookmarkEnd w:id="6"/>
     </w:p>
     <w:sdt>
@@ -1037,7 +1108,7 @@
           <w:r>
             <w:fldChar w:fldCharType="separate"/>
           </w:r>
-          <w:hyperlink w:anchor="_Toc105089720" w:history="1">
+          <w:hyperlink w:anchor="_Toc105182156" w:history="1">
             <w:r>
               <w:rPr>
                 <w:rStyle w:val="Hyperlink"/>
@@ -1066,7 +1137,7 @@
                 <w:noProof/>
                 <w:webHidden/>
               </w:rPr>
-              <w:instrText xml:space="preserve"> PAGEREF _Toc105089720 \h </w:instrText>
+              <w:instrText xml:space="preserve"> PAGEREF _Toc105182156 \h </w:instrText>
             </w:r>
             <w:r>
               <w:rPr>
@@ -1086,7 +1157,7 @@
                 <w:noProof/>
                 <w:webHidden/>
               </w:rPr>
-              <w:t>5</w:t>
+              <w:t>4</w:t>
             </w:r>
             <w:r>
               <w:rPr>
@@ -1109,7 +1180,7 @@
               <w:lang w:val="en-US"/>
             </w:rPr>
           </w:pPr>
-          <w:hyperlink w:anchor="_Toc105089721" w:history="1">
+          <w:hyperlink w:anchor="_Toc105182157" w:history="1">
             <w:r>
               <w:rPr>
                 <w:rStyle w:val="Hyperlink"/>
@@ -1137,7 +1208,7 @@
                 <w:noProof/>
                 <w:webHidden/>
               </w:rPr>
-              <w:instrText xml:space="preserve"> PAGEREF _Toc105089721 \h </w:instrText>
+              <w:instrText xml:space="preserve"> PAGEREF _Toc105182157 \h </w:instrText>
             </w:r>
             <w:r>
               <w:rPr>
@@ -1157,7 +1228,7 @@
                 <w:noProof/>
                 <w:webHidden/>
               </w:rPr>
-              <w:t>6</w:t>
+              <w:t>5</w:t>
             </w:r>
             <w:r>
               <w:rPr>
@@ -1180,7 +1251,7 @@
               <w:lang w:val="en-US"/>
             </w:rPr>
           </w:pPr>
-          <w:hyperlink w:anchor="_Toc105089722" w:history="1">
+          <w:hyperlink w:anchor="_Toc105182158" w:history="1">
             <w:r>
               <w:rPr>
                 <w:rStyle w:val="Hyperlink"/>
@@ -1208,7 +1279,7 @@
                 <w:noProof/>
                 <w:webHidden/>
               </w:rPr>
-              <w:instrText xml:space="preserve"> PAGEREF _Toc105089722 \h </w:instrText>
+              <w:instrText xml:space="preserve"> PAGEREF _Toc105182158 \h </w:instrText>
             </w:r>
             <w:r>
               <w:rPr>
@@ -1228,7 +1299,7 @@
                 <w:noProof/>
                 <w:webHidden/>
               </w:rPr>
-              <w:t>6</w:t>
+              <w:t>5</w:t>
             </w:r>
             <w:r>
               <w:rPr>
@@ -1251,7 +1322,7 @@
               <w:lang w:val="en-US"/>
             </w:rPr>
           </w:pPr>
-          <w:hyperlink w:anchor="_Toc105089723" w:history="1">
+          <w:hyperlink w:anchor="_Toc105182159" w:history="1">
             <w:r>
               <w:rPr>
                 <w:rStyle w:val="Hyperlink"/>
@@ -1279,7 +1350,7 @@
                 <w:noProof/>
                 <w:webHidden/>
               </w:rPr>
-              <w:instrText xml:space="preserve"> PAGEREF _Toc105089723 \h </w:instrText>
+              <w:instrText xml:space="preserve"> PAGEREF _Toc105182159 \h </w:instrText>
             </w:r>
             <w:r>
               <w:rPr>
@@ -1299,7 +1370,7 @@
                 <w:noProof/>
                 <w:webHidden/>
               </w:rPr>
-              <w:t>6</w:t>
+              <w:t>5</w:t>
             </w:r>
             <w:r>
               <w:rPr>
@@ -1322,7 +1393,7 @@
               <w:lang w:val="en-US"/>
             </w:rPr>
           </w:pPr>
-          <w:hyperlink w:anchor="_Toc105089724" w:history="1">
+          <w:hyperlink w:anchor="_Toc105182160" w:history="1">
             <w:r>
               <w:rPr>
                 <w:rStyle w:val="Hyperlink"/>
@@ -1350,7 +1421,7 @@
                 <w:noProof/>
                 <w:webHidden/>
               </w:rPr>
-              <w:instrText xml:space="preserve"> PAGEREF _Toc105089724 \h </w:instrText>
+              <w:instrText xml:space="preserve"> PAGEREF _Toc105182160 \h </w:instrText>
             </w:r>
             <w:r>
               <w:rPr>
@@ -1370,7 +1441,7 @@
                 <w:noProof/>
                 <w:webHidden/>
               </w:rPr>
-              <w:t>6</w:t>
+              <w:t>5</w:t>
             </w:r>
             <w:r>
               <w:rPr>
@@ -1393,7 +1464,7 @@
               <w:lang w:val="en-US"/>
             </w:rPr>
           </w:pPr>
-          <w:hyperlink w:anchor="_Toc105089725" w:history="1">
+          <w:hyperlink w:anchor="_Toc105182161" w:history="1">
             <w:r>
               <w:rPr>
                 <w:rStyle w:val="Hyperlink"/>
@@ -1421,7 +1492,7 @@
                 <w:noProof/>
                 <w:webHidden/>
               </w:rPr>
-              <w:instrText xml:space="preserve"> PAGEREF _Toc105089725 \h </w:instrText>
+              <w:instrText xml:space="preserve"> PAGEREF _Toc105182161 \h </w:instrText>
             </w:r>
             <w:r>
               <w:rPr>
@@ -1441,7 +1512,7 @@
                 <w:noProof/>
                 <w:webHidden/>
               </w:rPr>
-              <w:t>6</w:t>
+              <w:t>5</w:t>
             </w:r>
             <w:r>
               <w:rPr>
@@ -1464,7 +1535,7 @@
               <w:lang w:val="en-US"/>
             </w:rPr>
           </w:pPr>
-          <w:hyperlink w:anchor="_Toc105089726" w:history="1">
+          <w:hyperlink w:anchor="_Toc105182162" w:history="1">
             <w:r>
               <w:rPr>
                 <w:rStyle w:val="Hyperlink"/>
@@ -1492,7 +1563,7 @@
                 <w:noProof/>
                 <w:webHidden/>
               </w:rPr>
-              <w:instrText xml:space="preserve"> PAGEREF _Toc105089726 \h </w:instrText>
+              <w:instrText xml:space="preserve"> PAGEREF _Toc105182162 \h </w:instrText>
             </w:r>
             <w:r>
               <w:rPr>
@@ -1512,7 +1583,7 @@
                 <w:noProof/>
                 <w:webHidden/>
               </w:rPr>
-              <w:t>6</w:t>
+              <w:t>5</w:t>
             </w:r>
             <w:r>
               <w:rPr>
@@ -1535,7 +1606,7 @@
               <w:lang w:val="en-US"/>
             </w:rPr>
           </w:pPr>
-          <w:hyperlink w:anchor="_Toc105089727" w:history="1">
+          <w:hyperlink w:anchor="_Toc105182163" w:history="1">
             <w:r>
               <w:rPr>
                 <w:rStyle w:val="Hyperlink"/>
@@ -1564,7 +1635,7 @@
                 <w:noProof/>
                 <w:webHidden/>
               </w:rPr>
-              <w:instrText xml:space="preserve"> PAGEREF _Toc105089727 \h </w:instrText>
+              <w:instrText xml:space="preserve"> PAGEREF _Toc105182163 \h </w:instrText>
             </w:r>
             <w:r>
               <w:rPr>
@@ -1584,7 +1655,7 @@
                 <w:noProof/>
                 <w:webHidden/>
               </w:rPr>
-              <w:t>6</w:t>
+              <w:t>5</w:t>
             </w:r>
             <w:r>
               <w:rPr>
@@ -1607,7 +1678,7 @@
               <w:lang w:val="en-US"/>
             </w:rPr>
           </w:pPr>
-          <w:hyperlink w:anchor="_Toc105089728" w:history="1">
+          <w:hyperlink w:anchor="_Toc105182164" w:history="1">
             <w:r>
               <w:rPr>
                 <w:rStyle w:val="Hyperlink"/>
@@ -1636,7 +1707,7 @@
                 <w:noProof/>
                 <w:webHidden/>
               </w:rPr>
-              <w:instrText xml:space="preserve"> PAGEREF _Toc105089728 \h </w:instrText>
+              <w:instrText xml:space="preserve"> PAGEREF _Toc105182164 \h </w:instrText>
             </w:r>
             <w:r>
               <w:rPr>
@@ -1656,7 +1727,7 @@
                 <w:noProof/>
                 <w:webHidden/>
               </w:rPr>
-              <w:t>7</w:t>
+              <w:t>6</w:t>
             </w:r>
             <w:r>
               <w:rPr>
@@ -1679,7 +1750,7 @@
               <w:lang w:val="en-US"/>
             </w:rPr>
           </w:pPr>
-          <w:hyperlink w:anchor="_Toc105089729" w:history="1">
+          <w:hyperlink w:anchor="_Toc105182165" w:history="1">
             <w:r>
               <w:rPr>
                 <w:rStyle w:val="Hyperlink"/>
@@ -1707,7 +1778,7 @@
                 <w:noProof/>
                 <w:webHidden/>
               </w:rPr>
-              <w:instrText xml:space="preserve"> PAGEREF _Toc105089729 \h </w:instrText>
+              <w:instrText xml:space="preserve"> PAGEREF _Toc105182165 \h </w:instrText>
             </w:r>
             <w:r>
               <w:rPr>
@@ -1727,7 +1798,7 @@
                 <w:noProof/>
                 <w:webHidden/>
               </w:rPr>
-              <w:t>7</w:t>
+              <w:t>6</w:t>
             </w:r>
             <w:r>
               <w:rPr>
@@ -1750,7 +1821,7 @@
               <w:lang w:val="en-US"/>
             </w:rPr>
           </w:pPr>
-          <w:hyperlink w:anchor="_Toc105089730" w:history="1">
+          <w:hyperlink w:anchor="_Toc105182166" w:history="1">
             <w:r>
               <w:rPr>
                 <w:rStyle w:val="Hyperlink"/>
@@ -1778,7 +1849,7 @@
                 <w:noProof/>
                 <w:webHidden/>
               </w:rPr>
-              <w:instrText xml:space="preserve"> PAGEREF _Toc105089730 \h </w:instrText>
+              <w:instrText xml:space="preserve"> PAGEREF _Toc105182166 \h </w:instrText>
             </w:r>
             <w:r>
               <w:rPr>
@@ -1798,7 +1869,7 @@
                 <w:noProof/>
                 <w:webHidden/>
               </w:rPr>
-              <w:t>7</w:t>
+              <w:t>6</w:t>
             </w:r>
             <w:r>
               <w:rPr>
@@ -1821,7 +1892,7 @@
               <w:lang w:val="en-US"/>
             </w:rPr>
           </w:pPr>
-          <w:hyperlink w:anchor="_Toc105089731" w:history="1">
+          <w:hyperlink w:anchor="_Toc105182167" w:history="1">
             <w:r>
               <w:rPr>
                 <w:rStyle w:val="Hyperlink"/>
@@ -1849,7 +1920,7 @@
                 <w:noProof/>
                 <w:webHidden/>
               </w:rPr>
-              <w:instrText xml:space="preserve"> PAGEREF _Toc105089731 \h </w:instrText>
+              <w:instrText xml:space="preserve"> PAGEREF _Toc105182167 \h </w:instrText>
             </w:r>
             <w:r>
               <w:rPr>
@@ -1869,7 +1940,7 @@
                 <w:noProof/>
                 <w:webHidden/>
               </w:rPr>
-              <w:t>8</w:t>
+              <w:t>7</w:t>
             </w:r>
             <w:r>
               <w:rPr>
@@ -1892,7 +1963,7 @@
               <w:lang w:val="en-US"/>
             </w:rPr>
           </w:pPr>
-          <w:hyperlink w:anchor="_Toc105089732" w:history="1">
+          <w:hyperlink w:anchor="_Toc105182168" w:history="1">
             <w:r>
               <w:rPr>
                 <w:rStyle w:val="Hyperlink"/>
@@ -1920,7 +1991,7 @@
                 <w:noProof/>
                 <w:webHidden/>
               </w:rPr>
-              <w:instrText xml:space="preserve"> PAGEREF _Toc105089732 \h </w:instrText>
+              <w:instrText xml:space="preserve"> PAGEREF _Toc105182168 \h </w:instrText>
             </w:r>
             <w:r>
               <w:rPr>
@@ -1940,7 +2011,7 @@
                 <w:noProof/>
                 <w:webHidden/>
               </w:rPr>
-              <w:t>8</w:t>
+              <w:t>7</w:t>
             </w:r>
             <w:r>
               <w:rPr>
@@ -1963,7 +2034,7 @@
               <w:lang w:val="en-US"/>
             </w:rPr>
           </w:pPr>
-          <w:hyperlink w:anchor="_Toc105089733" w:history="1">
+          <w:hyperlink w:anchor="_Toc105182169" w:history="1">
             <w:r>
               <w:rPr>
                 <w:rStyle w:val="Hyperlink"/>
@@ -1992,7 +2063,7 @@
                 <w:noProof/>
                 <w:webHidden/>
               </w:rPr>
-              <w:instrText xml:space="preserve"> PAGEREF _Toc105089733 \h </w:instrText>
+              <w:instrText xml:space="preserve"> PAGEREF _Toc105182169 \h </w:instrText>
             </w:r>
             <w:r>
               <w:rPr>
@@ -2012,7 +2083,7 @@
                 <w:noProof/>
                 <w:webHidden/>
               </w:rPr>
-              <w:t>8</w:t>
+              <w:t>7</w:t>
             </w:r>
             <w:r>
               <w:rPr>
@@ -2035,7 +2106,7 @@
               <w:lang w:val="en-US"/>
             </w:rPr>
           </w:pPr>
-          <w:hyperlink w:anchor="_Toc105089734" w:history="1">
+          <w:hyperlink w:anchor="_Toc105182170" w:history="1">
             <w:r>
               <w:rPr>
                 <w:rStyle w:val="Hyperlink"/>
@@ -2064,7 +2135,7 @@
                 <w:noProof/>
                 <w:webHidden/>
               </w:rPr>
-              <w:instrText xml:space="preserve"> PAGEREF _Toc105089734 \h </w:instrText>
+              <w:instrText xml:space="preserve"> PAGEREF _Toc105182170 \h </w:instrText>
             </w:r>
             <w:r>
               <w:rPr>
@@ -2084,7 +2155,7 @@
                 <w:noProof/>
                 <w:webHidden/>
               </w:rPr>
-              <w:t>8</w:t>
+              <w:t>7</w:t>
             </w:r>
             <w:r>
               <w:rPr>
@@ -2107,7 +2178,7 @@
               <w:lang w:val="en-US"/>
             </w:rPr>
           </w:pPr>
-          <w:hyperlink w:anchor="_Toc105089735" w:history="1">
+          <w:hyperlink w:anchor="_Toc105182171" w:history="1">
             <w:r>
               <w:rPr>
                 <w:rStyle w:val="Hyperlink"/>
@@ -2136,7 +2207,7 @@
                 <w:noProof/>
                 <w:webHidden/>
               </w:rPr>
-              <w:instrText xml:space="preserve"> PAGEREF _Toc105089735 \h </w:instrText>
+              <w:instrText xml:space="preserve"> PAGEREF _Toc105182171 \h </w:instrText>
             </w:r>
             <w:r>
               <w:rPr>
@@ -2156,7 +2227,7 @@
                 <w:noProof/>
                 <w:webHidden/>
               </w:rPr>
-              <w:t>8</w:t>
+              <w:t>7</w:t>
             </w:r>
             <w:r>
               <w:rPr>
@@ -2179,7 +2250,7 @@
               <w:lang w:val="en-US"/>
             </w:rPr>
           </w:pPr>
-          <w:hyperlink w:anchor="_Toc105089736" w:history="1">
+          <w:hyperlink w:anchor="_Toc105182172" w:history="1">
             <w:r>
               <w:rPr>
                 <w:rStyle w:val="Hyperlink"/>
@@ -2208,7 +2279,7 @@
                 <w:noProof/>
                 <w:webHidden/>
               </w:rPr>
-              <w:instrText xml:space="preserve"> PAGEREF _Toc105089736 \h </w:instrText>
+              <w:instrText xml:space="preserve"> PAGEREF _Toc105182172 \h </w:instrText>
             </w:r>
             <w:r>
               <w:rPr>
@@ -2228,7 +2299,7 @@
                 <w:noProof/>
                 <w:webHidden/>
               </w:rPr>
-              <w:t>8</w:t>
+              <w:t>7</w:t>
             </w:r>
             <w:r>
               <w:rPr>
@@ -2251,7 +2322,7 @@
               <w:lang w:val="en-US"/>
             </w:rPr>
           </w:pPr>
-          <w:hyperlink w:anchor="_Toc105089737" w:history="1">
+          <w:hyperlink w:anchor="_Toc105182173" w:history="1">
             <w:r>
               <w:rPr>
                 <w:rStyle w:val="Hyperlink"/>
@@ -2280,7 +2351,7 @@
                 <w:noProof/>
                 <w:webHidden/>
               </w:rPr>
-              <w:instrText xml:space="preserve"> PAGEREF _Toc105089737 \h </w:instrText>
+              <w:instrText xml:space="preserve"> PAGEREF _Toc105182173 \h </w:instrText>
             </w:r>
             <w:r>
               <w:rPr>
@@ -2300,7 +2371,7 @@
                 <w:noProof/>
                 <w:webHidden/>
               </w:rPr>
-              <w:t>9</w:t>
+              <w:t>8</w:t>
             </w:r>
             <w:r>
               <w:rPr>
@@ -2323,7 +2394,7 @@
               <w:lang w:val="en-US"/>
             </w:rPr>
           </w:pPr>
-          <w:hyperlink w:anchor="_Toc105089738" w:history="1">
+          <w:hyperlink w:anchor="_Toc105182174" w:history="1">
             <w:r>
               <w:rPr>
                 <w:rStyle w:val="Hyperlink"/>
@@ -2352,7 +2423,7 @@
                 <w:noProof/>
                 <w:webHidden/>
               </w:rPr>
-              <w:instrText xml:space="preserve"> PAGEREF _Toc105089738 \h </w:instrText>
+              <w:instrText xml:space="preserve"> PAGEREF _Toc105182174 \h </w:instrText>
             </w:r>
             <w:r>
               <w:rPr>
@@ -2372,7 +2443,7 @@
                 <w:noProof/>
                 <w:webHidden/>
               </w:rPr>
-              <w:t>9</w:t>
+              <w:t>8</w:t>
             </w:r>
             <w:r>
               <w:rPr>
@@ -2395,7 +2466,7 @@
               <w:lang w:val="en-US"/>
             </w:rPr>
           </w:pPr>
-          <w:hyperlink w:anchor="_Toc105089739" w:history="1">
+          <w:hyperlink w:anchor="_Toc105182175" w:history="1">
             <w:r>
               <w:rPr>
                 <w:rStyle w:val="Hyperlink"/>
@@ -2443,7 +2514,7 @@
                 <w:noProof/>
                 <w:webHidden/>
               </w:rPr>
-              <w:instrText xml:space="preserve"> PAGEREF _Toc105089739 \h </w:instrText>
+              <w:instrText xml:space="preserve"> PAGEREF _Toc105182175 \h </w:instrText>
             </w:r>
             <w:r>
               <w:rPr>
@@ -2463,7 +2534,7 @@
                 <w:noProof/>
                 <w:webHidden/>
               </w:rPr>
-              <w:t>9</w:t>
+              <w:t>8</w:t>
             </w:r>
             <w:r>
               <w:rPr>
@@ -2486,7 +2557,7 @@
               <w:lang w:val="en-US"/>
             </w:rPr>
           </w:pPr>
-          <w:hyperlink w:anchor="_Toc105089740" w:history="1">
+          <w:hyperlink w:anchor="_Toc105182176" w:history="1">
             <w:r>
               <w:rPr>
                 <w:rStyle w:val="Hyperlink"/>
@@ -2515,7 +2586,7 @@
                 <w:noProof/>
                 <w:webHidden/>
               </w:rPr>
-              <w:instrText xml:space="preserve"> PAGEREF _Toc105089740 \h </w:instrText>
+              <w:instrText xml:space="preserve"> PAGEREF _Toc105182176 \h </w:instrText>
             </w:r>
             <w:r>
               <w:rPr>
@@ -2535,7 +2606,7 @@
                 <w:noProof/>
                 <w:webHidden/>
               </w:rPr>
-              <w:t>11</w:t>
+              <w:t>9</w:t>
             </w:r>
             <w:r>
               <w:rPr>
@@ -2558,7 +2629,7 @@
               <w:lang w:val="en-US"/>
             </w:rPr>
           </w:pPr>
-          <w:hyperlink w:anchor="_Toc105089741" w:history="1">
+          <w:hyperlink w:anchor="_Toc105182177" w:history="1">
             <w:r>
               <w:rPr>
                 <w:rStyle w:val="Hyperlink"/>
@@ -2587,7 +2658,7 @@
                 <w:noProof/>
                 <w:webHidden/>
               </w:rPr>
-              <w:instrText xml:space="preserve"> PAGEREF _Toc105089741 \h </w:instrText>
+              <w:instrText xml:space="preserve"> PAGEREF _Toc105182177 \h </w:instrText>
             </w:r>
             <w:r>
               <w:rPr>
@@ -2607,7 +2678,7 @@
                 <w:noProof/>
                 <w:webHidden/>
               </w:rPr>
-              <w:t>11</w:t>
+              <w:t>9</w:t>
             </w:r>
             <w:r>
               <w:rPr>
@@ -2630,7 +2701,7 @@
               <w:lang w:val="en-US"/>
             </w:rPr>
           </w:pPr>
-          <w:hyperlink w:anchor="_Toc105089742" w:history="1">
+          <w:hyperlink w:anchor="_Toc105182178" w:history="1">
             <w:r>
               <w:rPr>
                 <w:rStyle w:val="Hyperlink"/>
@@ -2659,7 +2730,7 @@
                 <w:noProof/>
                 <w:webHidden/>
               </w:rPr>
-              <w:instrText xml:space="preserve"> PAGEREF _Toc105089742 \h </w:instrText>
+              <w:instrText xml:space="preserve"> PAGEREF _Toc105182178 \h </w:instrText>
             </w:r>
             <w:r>
               <w:rPr>
@@ -2679,7 +2750,7 @@
                 <w:noProof/>
                 <w:webHidden/>
               </w:rPr>
-              <w:t>12</w:t>
+              <w:t>10</w:t>
             </w:r>
             <w:r>
               <w:rPr>
@@ -2702,7 +2773,7 @@
               <w:lang w:val="en-US"/>
             </w:rPr>
           </w:pPr>
-          <w:hyperlink w:anchor="_Toc105089743" w:history="1">
+          <w:hyperlink w:anchor="_Toc105182179" w:history="1">
             <w:r>
               <w:rPr>
                 <w:rStyle w:val="Hyperlink"/>
@@ -2731,7 +2802,7 @@
                 <w:noProof/>
                 <w:webHidden/>
               </w:rPr>
-              <w:instrText xml:space="preserve"> PAGEREF _Toc105089743 \h </w:instrText>
+              <w:instrText xml:space="preserve"> PAGEREF _Toc105182179 \h </w:instrText>
             </w:r>
             <w:r>
               <w:rPr>
@@ -2751,7 +2822,7 @@
                 <w:noProof/>
                 <w:webHidden/>
               </w:rPr>
-              <w:t>12</w:t>
+              <w:t>10</w:t>
             </w:r>
             <w:r>
               <w:rPr>
@@ -2774,7 +2845,7 @@
               <w:lang w:val="en-US"/>
             </w:rPr>
           </w:pPr>
-          <w:hyperlink w:anchor="_Toc105089744" w:history="1">
+          <w:hyperlink w:anchor="_Toc105182180" w:history="1">
             <w:r>
               <w:rPr>
                 <w:rStyle w:val="Hyperlink"/>
@@ -2803,7 +2874,7 @@
                 <w:noProof/>
                 <w:webHidden/>
               </w:rPr>
-              <w:instrText xml:space="preserve"> PAGEREF _Toc105089744 \h </w:instrText>
+              <w:instrText xml:space="preserve"> PAGEREF _Toc105182180 \h </w:instrText>
             </w:r>
             <w:r>
               <w:rPr>
@@ -2823,7 +2894,7 @@
                 <w:noProof/>
                 <w:webHidden/>
               </w:rPr>
-              <w:t>12</w:t>
+              <w:t>10</w:t>
             </w:r>
             <w:r>
               <w:rPr>
@@ -2846,7 +2917,7 @@
               <w:lang w:val="en-US"/>
             </w:rPr>
           </w:pPr>
-          <w:hyperlink w:anchor="_Toc105089745" w:history="1">
+          <w:hyperlink w:anchor="_Toc105182181" w:history="1">
             <w:r>
               <w:rPr>
                 <w:rStyle w:val="Hyperlink"/>
@@ -2875,7 +2946,7 @@
                 <w:noProof/>
                 <w:webHidden/>
               </w:rPr>
-              <w:instrText xml:space="preserve"> PAGEREF _Toc105089745 \h </w:instrText>
+              <w:instrText xml:space="preserve"> PAGEREF _Toc105182181 \h </w:instrText>
             </w:r>
             <w:r>
               <w:rPr>
@@ -2895,7 +2966,151 @@
                 <w:noProof/>
                 <w:webHidden/>
               </w:rPr>
-              <w:t>12</w:t>
+              <w:t>10</w:t>
+            </w:r>
+            <w:r>
+              <w:rPr>
+                <w:noProof/>
+                <w:webHidden/>
+              </w:rPr>
+              <w:fldChar w:fldCharType="end"/>
+            </w:r>
+          </w:hyperlink>
+        </w:p>
+        <w:p>
+          <w:pPr>
+            <w:pStyle w:val="TOC2"/>
+            <w:tabs>
+              <w:tab w:val="right" w:leader="dot" w:pos="9019"/>
+            </w:tabs>
+            <w:rPr>
+              <w:rFonts w:asciiTheme="minorHAnsi" w:eastAsiaTheme="minorEastAsia" w:hAnsiTheme="minorHAnsi" w:cstheme="minorBidi"/>
+              <w:noProof/>
+              <w:lang w:val="en-US"/>
+            </w:rPr>
+          </w:pPr>
+          <w:hyperlink w:anchor="_Toc105182182" w:history="1">
+            <w:r>
+              <w:rPr>
+                <w:rStyle w:val="Hyperlink"/>
+                <w:b/>
+                <w:bCs/>
+                <w:noProof/>
+              </w:rPr>
+              <w:t>5.14 Dodavanje uloge glumca u filmu</w:t>
+            </w:r>
+            <w:r>
+              <w:rPr>
+                <w:noProof/>
+                <w:webHidden/>
+              </w:rPr>
+              <w:tab/>
+            </w:r>
+            <w:r>
+              <w:rPr>
+                <w:noProof/>
+                <w:webHidden/>
+              </w:rPr>
+              <w:fldChar w:fldCharType="begin"/>
+            </w:r>
+            <w:r>
+              <w:rPr>
+                <w:noProof/>
+                <w:webHidden/>
+              </w:rPr>
+              <w:instrText xml:space="preserve"> PAGEREF _Toc105182182 \h </w:instrText>
+            </w:r>
+            <w:r>
+              <w:rPr>
+                <w:noProof/>
+                <w:webHidden/>
+              </w:rPr>
+            </w:r>
+            <w:r>
+              <w:rPr>
+                <w:noProof/>
+                <w:webHidden/>
+              </w:rPr>
+              <w:fldChar w:fldCharType="separate"/>
+            </w:r>
+            <w:r>
+              <w:rPr>
+                <w:noProof/>
+                <w:webHidden/>
+              </w:rPr>
+              <w:t>10</w:t>
+            </w:r>
+            <w:r>
+              <w:rPr>
+                <w:noProof/>
+                <w:webHidden/>
+              </w:rPr>
+              <w:fldChar w:fldCharType="end"/>
+            </w:r>
+          </w:hyperlink>
+        </w:p>
+        <w:p>
+          <w:pPr>
+            <w:pStyle w:val="TOC2"/>
+            <w:tabs>
+              <w:tab w:val="right" w:leader="dot" w:pos="9019"/>
+            </w:tabs>
+            <w:rPr>
+              <w:rFonts w:asciiTheme="minorHAnsi" w:eastAsiaTheme="minorEastAsia" w:hAnsiTheme="minorHAnsi" w:cstheme="minorBidi"/>
+              <w:noProof/>
+              <w:lang w:val="en-US"/>
+            </w:rPr>
+          </w:pPr>
+          <w:hyperlink w:anchor="_Toc105182183" w:history="1">
+            <w:r>
+              <w:rPr>
+                <w:rStyle w:val="Hyperlink"/>
+                <w:b/>
+                <w:bCs/>
+                <w:noProof/>
+              </w:rPr>
+              <w:t>5.15 Brisanje uloge glumca u filmu</w:t>
+            </w:r>
+            <w:r>
+              <w:rPr>
+                <w:noProof/>
+                <w:webHidden/>
+              </w:rPr>
+              <w:tab/>
+            </w:r>
+            <w:r>
+              <w:rPr>
+                <w:noProof/>
+                <w:webHidden/>
+              </w:rPr>
+              <w:fldChar w:fldCharType="begin"/>
+            </w:r>
+            <w:r>
+              <w:rPr>
+                <w:noProof/>
+                <w:webHidden/>
+              </w:rPr>
+              <w:instrText xml:space="preserve"> PAGEREF _Toc105182183 \h </w:instrText>
+            </w:r>
+            <w:r>
+              <w:rPr>
+                <w:noProof/>
+                <w:webHidden/>
+              </w:rPr>
+            </w:r>
+            <w:r>
+              <w:rPr>
+                <w:noProof/>
+                <w:webHidden/>
+              </w:rPr>
+              <w:fldChar w:fldCharType="separate"/>
+            </w:r>
+            <w:r>
+              <w:rPr>
+                <w:noProof/>
+                <w:webHidden/>
+              </w:rPr>
+              <w:t>11</w:t>
             </w:r>
             <w:r>
               <w:rPr>
@@ -2918,7 +3133,7 @@
               <w:lang w:val="en-US"/>
             </w:rPr>
           </w:pPr>
-          <w:hyperlink w:anchor="_Toc105089746" w:history="1">
+          <w:hyperlink w:anchor="_Toc105182184" w:history="1">
             <w:r>
               <w:rPr>
                 <w:rStyle w:val="Hyperlink"/>
@@ -2946,7 +3161,7 @@
                 <w:noProof/>
                 <w:webHidden/>
               </w:rPr>
-              <w:instrText xml:space="preserve"> PAGEREF _Toc105089746 \h </w:instrText>
+              <w:instrText xml:space="preserve"> PAGEREF _Toc105182184 \h </w:instrText>
             </w:r>
             <w:r>
               <w:rPr>
@@ -2966,7 +3181,7 @@
                 <w:noProof/>
                 <w:webHidden/>
               </w:rPr>
-              <w:t>13</w:t>
+              <w:t>11</w:t>
             </w:r>
             <w:r>
               <w:rPr>
@@ -2989,7 +3204,7 @@
               <w:lang w:val="en-US"/>
             </w:rPr>
           </w:pPr>
-          <w:hyperlink w:anchor="_Toc105089747" w:history="1">
+          <w:hyperlink w:anchor="_Toc105182185" w:history="1">
             <w:r>
               <w:rPr>
                 <w:rStyle w:val="Hyperlink"/>
@@ -3017,7 +3232,7 @@
                 <w:noProof/>
                 <w:webHidden/>
               </w:rPr>
-              <w:instrText xml:space="preserve"> PAGEREF _Toc105089747 \h </w:instrText>
+              <w:instrText xml:space="preserve"> PAGEREF _Toc105182185 \h </w:instrText>
             </w:r>
             <w:r>
               <w:rPr>
@@ -3037,7 +3252,7 @@
                 <w:noProof/>
                 <w:webHidden/>
               </w:rPr>
-              <w:t>13</w:t>
+              <w:t>12</w:t>
             </w:r>
             <w:r>
               <w:rPr>
@@ -3060,7 +3275,7 @@
               <w:lang w:val="en-US"/>
             </w:rPr>
           </w:pPr>
-          <w:hyperlink w:anchor="_Toc105089748" w:history="1">
+          <w:hyperlink w:anchor="_Toc105182186" w:history="1">
             <w:r>
               <w:rPr>
                 <w:rStyle w:val="Hyperlink"/>
@@ -3088,7 +3303,7 @@
                 <w:noProof/>
                 <w:webHidden/>
               </w:rPr>
-              <w:instrText xml:space="preserve"> PAGEREF _Toc105089748 \h </w:instrText>
+              <w:instrText xml:space="preserve"> PAGEREF _Toc105182186 \h </w:instrText>
             </w:r>
             <w:r>
               <w:rPr>
@@ -3108,7 +3323,7 @@
                 <w:noProof/>
                 <w:webHidden/>
               </w:rPr>
-              <w:t>13</w:t>
+              <w:t>12</w:t>
             </w:r>
             <w:r>
               <w:rPr>
@@ -3131,7 +3346,7 @@
               <w:lang w:val="en-US"/>
             </w:rPr>
           </w:pPr>
-          <w:hyperlink w:anchor="_Toc105089749" w:history="1">
+          <w:hyperlink w:anchor="_Toc105182187" w:history="1">
             <w:r>
               <w:rPr>
                 <w:rStyle w:val="Hyperlink"/>
@@ -3159,7 +3374,7 @@
                 <w:noProof/>
                 <w:webHidden/>
               </w:rPr>
-              <w:instrText xml:space="preserve"> PAGEREF _Toc105089749 \h </w:instrText>
+              <w:instrText xml:space="preserve"> PAGEREF _Toc105182187 \h </w:instrText>
             </w:r>
             <w:r>
               <w:rPr>
@@ -3179,7 +3394,7 @@
                 <w:noProof/>
                 <w:webHidden/>
               </w:rPr>
-              <w:t>13</w:t>
+              <w:t>12</w:t>
             </w:r>
             <w:r>
               <w:rPr>
@@ -3211,29 +3426,13 @@
     </w:p>
     <w:p>
       <w:pPr>
-        <w:rPr>
-          <w:sz w:val="40"/>
-          <w:szCs w:val="40"/>
-        </w:rPr>
-      </w:pPr>
-      <w:r>
-        <w:rPr>
-          <w:sz w:val="40"/>
-          <w:szCs w:val="40"/>
-        </w:rPr>
-        <w:lastRenderedPageBreak/>
-        <w:br w:type="page"/>
-      </w:r>
-    </w:p>
-    <w:p>
-      <w:pPr>
         <w:pStyle w:val="Heading1"/>
         <w:rPr>
           <w:b/>
           <w:bCs/>
         </w:rPr>
       </w:pPr>
-      <w:bookmarkStart w:id="7" w:name="_Toc105089720"/>
+      <w:bookmarkStart w:id="7" w:name="_Toc105182156"/>
       <w:r>
         <w:rPr>
           <w:b/>
@@ -3288,34 +3487,6 @@
       </w:pPr>
       <w:r>
         <w:rPr>
-          <w:i/>
-          <w:sz w:val="30"/>
-          <w:szCs w:val="30"/>
-        </w:rPr>
-        <w:t>Handle</w:t>
-      </w:r>
-      <w:r>
-        <w:rPr>
-          <w:sz w:val="30"/>
-          <w:szCs w:val="30"/>
-        </w:rPr>
-        <w:t>: referenca na library stranicu sa posebnim nazivom. Počinje sa simbolom @.</w:t>
-      </w:r>
-    </w:p>
-    <w:p>
-      <w:pPr>
-        <w:pStyle w:val="ListParagraph"/>
-        <w:numPr>
-          <w:ilvl w:val="0"/>
-          <w:numId w:val="1"/>
-        </w:numPr>
-        <w:rPr>
-          <w:sz w:val="30"/>
-          <w:szCs w:val="30"/>
-        </w:rPr>
-      </w:pPr>
-      <w:r>
-        <w:rPr>
           <w:sz w:val="30"/>
           <w:szCs w:val="30"/>
         </w:rPr>
@@ -3465,6 +3636,7 @@
       <w:bookmarkStart w:id="19" w:name="_3a3mcpvpapt0" w:colFirst="0" w:colLast="0"/>
       <w:bookmarkEnd w:id="19"/>
     </w:p>
+    <w:p/>
     <w:p>
       <w:pPr>
         <w:pStyle w:val="Heading1"/>
@@ -3476,7 +3648,7 @@
         </w:rPr>
       </w:pPr>
       <w:bookmarkStart w:id="20" w:name="_v2t4kdeinfi6" w:colFirst="0" w:colLast="0"/>
-      <w:bookmarkStart w:id="21" w:name="_Toc105089721"/>
+      <w:bookmarkStart w:id="21" w:name="_Toc105182157"/>
       <w:bookmarkEnd w:id="20"/>
       <w:r>
         <w:rPr>
@@ -3496,7 +3668,7 @@
         <w:ind w:firstLine="720"/>
       </w:pPr>
       <w:bookmarkStart w:id="22" w:name="_pa7km03ee5g3" w:colFirst="0" w:colLast="0"/>
-      <w:bookmarkStart w:id="23" w:name="_Toc105089722"/>
+      <w:bookmarkStart w:id="23" w:name="_Toc105182158"/>
       <w:bookmarkEnd w:id="22"/>
       <w:r>
         <w:rPr>
@@ -3561,7 +3733,7 @@
         </w:rPr>
       </w:pPr>
       <w:bookmarkStart w:id="24" w:name="_vz374ulb3a4b" w:colFirst="0" w:colLast="0"/>
-      <w:bookmarkStart w:id="25" w:name="_Toc105089723"/>
+      <w:bookmarkStart w:id="25" w:name="_Toc105182159"/>
       <w:bookmarkEnd w:id="24"/>
       <w:r>
         <w:rPr>
@@ -3594,7 +3766,7 @@
         </w:rPr>
       </w:pPr>
       <w:bookmarkStart w:id="26" w:name="_4bta1uxfus1k" w:colFirst="0" w:colLast="0"/>
-      <w:bookmarkStart w:id="27" w:name="_Toc105089724"/>
+      <w:bookmarkStart w:id="27" w:name="_Toc105182160"/>
       <w:bookmarkEnd w:id="26"/>
       <w:r>
         <w:rPr>
@@ -3634,7 +3806,7 @@
         </w:rPr>
       </w:pPr>
       <w:bookmarkStart w:id="28" w:name="_vlujsw1e2jqf" w:colFirst="0" w:colLast="0"/>
-      <w:bookmarkStart w:id="29" w:name="_Toc105089725"/>
+      <w:bookmarkStart w:id="29" w:name="_Toc105182161"/>
       <w:bookmarkEnd w:id="28"/>
       <w:r>
         <w:rPr>
@@ -3668,7 +3840,7 @@
         </w:rPr>
       </w:pPr>
       <w:bookmarkStart w:id="30" w:name="_mdkpz9suw9vr" w:colFirst="0" w:colLast="0"/>
-      <w:bookmarkStart w:id="31" w:name="_Toc105089726"/>
+      <w:bookmarkStart w:id="31" w:name="_Toc105182162"/>
       <w:bookmarkEnd w:id="30"/>
       <w:r>
         <w:rPr>
@@ -3710,7 +3882,7 @@
           <w:szCs w:val="34"/>
         </w:rPr>
       </w:pPr>
-      <w:bookmarkStart w:id="32" w:name="_Toc105089727"/>
+      <w:bookmarkStart w:id="32" w:name="_Toc105182163"/>
       <w:r>
         <w:rPr>
           <w:b/>
@@ -3761,7 +3933,7 @@
           <w:szCs w:val="34"/>
         </w:rPr>
       </w:pPr>
-      <w:bookmarkStart w:id="33" w:name="_Toc105089728"/>
+      <w:bookmarkStart w:id="33" w:name="_Toc105182164"/>
       <w:r>
         <w:rPr>
           <w:b/>
@@ -3803,7 +3975,7 @@
         </w:rPr>
       </w:pPr>
       <w:bookmarkStart w:id="34" w:name="_528z9on2ahcx" w:colFirst="0" w:colLast="0"/>
-      <w:bookmarkStart w:id="35" w:name="_Toc105089729"/>
+      <w:bookmarkStart w:id="35" w:name="_Toc105182165"/>
       <w:bookmarkEnd w:id="34"/>
       <w:r>
         <w:rPr>
@@ -3827,7 +3999,7 @@
         </w:rPr>
       </w:pPr>
       <w:bookmarkStart w:id="36" w:name="_vgi2lpiua6dc" w:colFirst="0" w:colLast="0"/>
-      <w:bookmarkStart w:id="37" w:name="_Toc105089730"/>
+      <w:bookmarkStart w:id="37" w:name="_Toc105182166"/>
       <w:bookmarkEnd w:id="36"/>
       <w:r>
         <w:rPr>
@@ -3838,6 +4010,40 @@
         <w:t>4.1 Pregled arhitekture sistema</w:t>
       </w:r>
       <w:bookmarkEnd w:id="37"/>
+    </w:p>
+    <w:p>
+      <w:pPr>
+        <w:ind w:left="720" w:firstLine="720"/>
+      </w:pPr>
+      <w:r>
+        <w:t>Ceo sistem treba da funkcioniše kao sajt koji je smešten na Web server koji podržava PHP i Ajax. Na taj server povezan je MySQL server na kom se nalazi baza podataka koja sadrži podatke o filmovima i glumcima kao i podatke o svim profilima korisnika i administratora.</w:t>
+      </w:r>
+      <w:r>
+        <w:t xml:space="preserve"> </w:t>
+      </w:r>
+    </w:p>
+    <w:p>
+      <w:pPr>
+        <w:ind w:left="720" w:firstLine="720"/>
+      </w:pPr>
+      <w:r>
+        <w:t>Web server treba da bude povezan i sa Web Serverom bioskopa</w:t>
+      </w:r>
+      <w:r>
+        <w:t>.</w:t>
+      </w:r>
+      <w:r>
+        <w:t xml:space="preserve"> </w:t>
+      </w:r>
+      <w:r>
+        <w:t>Potrebno je omogućiti automatsko dohvatanje trenutnog repertoara sa sajta bioskopa.</w:t>
+      </w:r>
+      <w:r>
+        <w:t xml:space="preserve"> </w:t>
+      </w:r>
+      <w:r>
+        <w:t>Dohvatanje bi trebalo da se vrši periodično, rezultat dohvatanja bi se upoređivao sa filmovima u bazi sajta. U slučaju da se film iz repertoara nalazi u bazi, informacije o prikazivanju filma se čuvaju u bazi podataka.</w:t>
+      </w:r>
     </w:p>
     <w:p>
       <w:pPr>
@@ -3846,19 +4052,7 @@
         <w:jc w:val="both"/>
       </w:pPr>
       <w:r>
-        <w:t>Ceo sistem treba da funkcioniše kao sajt koji je smešten na Web server koji podržava PHP i Ajax. Na taj server povezan je MySQL server na kom se nalazi baza podataka koja sadrži podatke o filmovima i glumcima kao i podatke o svim profilima korisnika i administratora.</w:t>
-      </w:r>
-      <w:r>
-        <w:t xml:space="preserve"> Web server treba da bude povezan i sa Web Serverom bioskopa, da povremeno dohvata podatke o repertoaru i </w:t>
-      </w:r>
-      <w:r>
-        <w:rPr>
-          <w:lang w:val="sr-Latn-RS"/>
-        </w:rPr>
-        <w:t>čuva ih u bazu podataka.</w:t>
-      </w:r>
-      <w:r>
-        <w:t xml:space="preserve"> Putem PHP upita i preko baze podataka Web server kreira statički HTML kod koji dalje doseže do osobe koja pristupa sajtu preko interneta.</w:t>
+        <w:t>Putem PHP upita i preko baze podataka Web server kreira statički HTML kod koji dalje doseže do osobe koja pristupa sajtu preko interneta.</w:t>
       </w:r>
     </w:p>
     <w:p>
@@ -3870,8 +4064,8 @@
           <w:noProof/>
         </w:rPr>
         <w:drawing>
-          <wp:inline distT="0" distB="0" distL="0" distR="0" wp14:anchorId="663FEBF6" wp14:editId="0AD354A4">
-            <wp:extent cx="5816600" cy="3546217"/>
+          <wp:inline distT="0" distB="0" distL="0" distR="0" wp14:anchorId="663FEBF6" wp14:editId="5B3144B6">
+            <wp:extent cx="5695950" cy="3472660"/>
             <wp:effectExtent l="0" t="0" r="0" b="0"/>
             <wp:docPr id="3" name="Picture 3"/>
             <wp:cNvGraphicFramePr>
@@ -3899,7 +4093,7 @@
                   <pic:spPr>
                     <a:xfrm>
                       <a:off x="0" y="0"/>
-                      <a:ext cx="5827364" cy="3552780"/>
+                      <a:ext cx="5712496" cy="3482747"/>
                     </a:xfrm>
                     <a:prstGeom prst="rect">
                       <a:avLst/>
@@ -3911,51 +4105,9 @@
           </wp:inline>
         </w:drawing>
       </w:r>
-    </w:p>
-    <w:p>
-      <w:pPr>
-        <w:pStyle w:val="Heading2"/>
-        <w:keepNext w:val="0"/>
-        <w:keepLines w:val="0"/>
-        <w:spacing w:after="80"/>
-        <w:rPr>
-          <w:b/>
-          <w:sz w:val="34"/>
-          <w:szCs w:val="34"/>
-        </w:rPr>
-      </w:pPr>
       <w:bookmarkStart w:id="38" w:name="_yydzrni4bts3" w:colFirst="0" w:colLast="0"/>
+      <w:bookmarkStart w:id="39" w:name="_v2citpafgyy9" w:colFirst="0" w:colLast="0"/>
       <w:bookmarkEnd w:id="38"/>
-      <w:r>
-        <w:rPr>
-          <w:b/>
-          <w:sz w:val="34"/>
-          <w:szCs w:val="34"/>
-        </w:rPr>
-        <w:t xml:space="preserve">        </w:t>
-      </w:r>
-      <w:r>
-        <w:rPr>
-          <w:b/>
-          <w:sz w:val="34"/>
-          <w:szCs w:val="34"/>
-        </w:rPr>
-        <w:tab/>
-      </w:r>
-    </w:p>
-    <w:p>
-      <w:pPr>
-        <w:pStyle w:val="Heading2"/>
-        <w:keepNext w:val="0"/>
-        <w:keepLines w:val="0"/>
-        <w:spacing w:after="80"/>
-        <w:rPr>
-          <w:b/>
-          <w:sz w:val="34"/>
-          <w:szCs w:val="34"/>
-        </w:rPr>
-      </w:pPr>
-      <w:bookmarkStart w:id="39" w:name="_v2citpafgyy9" w:colFirst="0" w:colLast="0"/>
       <w:bookmarkEnd w:id="39"/>
     </w:p>
     <w:p>
@@ -3967,7 +4119,7 @@
         <w:ind w:firstLine="720"/>
       </w:pPr>
       <w:bookmarkStart w:id="40" w:name="_vpbvofrk3wkd" w:colFirst="0" w:colLast="0"/>
-      <w:bookmarkStart w:id="41" w:name="_Toc105089731"/>
+      <w:bookmarkStart w:id="41" w:name="_Toc105182167"/>
       <w:bookmarkEnd w:id="40"/>
       <w:r>
         <w:rPr>
@@ -3975,6 +4127,7 @@
           <w:sz w:val="34"/>
           <w:szCs w:val="34"/>
         </w:rPr>
+        <w:lastRenderedPageBreak/>
         <w:t>4.2 Pregled Karakteristika</w:t>
       </w:r>
       <w:bookmarkEnd w:id="41"/>
@@ -4247,7 +4400,7 @@
         </w:rPr>
       </w:pPr>
       <w:bookmarkStart w:id="42" w:name="_7e05mpes4tyf" w:colFirst="0" w:colLast="0"/>
-      <w:bookmarkStart w:id="43" w:name="_Toc105089732"/>
+      <w:bookmarkStart w:id="43" w:name="_Toc105182168"/>
       <w:bookmarkEnd w:id="42"/>
       <w:r>
         <w:rPr>
@@ -4268,7 +4421,7 @@
           <w:szCs w:val="34"/>
         </w:rPr>
       </w:pPr>
-      <w:bookmarkStart w:id="44" w:name="_Toc105089733"/>
+      <w:bookmarkStart w:id="44" w:name="_Toc105182169"/>
       <w:r>
         <w:rPr>
           <w:b/>
@@ -4300,7 +4453,7 @@
           <w:szCs w:val="34"/>
         </w:rPr>
       </w:pPr>
-      <w:bookmarkStart w:id="45" w:name="_Toc105089734"/>
+      <w:bookmarkStart w:id="45" w:name="_Toc105182170"/>
       <w:r>
         <w:rPr>
           <w:b/>
@@ -4332,7 +4485,7 @@
           <w:szCs w:val="34"/>
         </w:rPr>
       </w:pPr>
-      <w:bookmarkStart w:id="46" w:name="_Toc105089735"/>
+      <w:bookmarkStart w:id="46" w:name="_Toc105182171"/>
       <w:r>
         <w:rPr>
           <w:b/>
@@ -4377,7 +4530,7 @@
           <w:szCs w:val="34"/>
         </w:rPr>
       </w:pPr>
-      <w:bookmarkStart w:id="47" w:name="_Toc105089736"/>
+      <w:bookmarkStart w:id="47" w:name="_Toc105182172"/>
       <w:r>
         <w:rPr>
           <w:b/>
@@ -4424,7 +4577,7 @@
           <w:szCs w:val="34"/>
         </w:rPr>
       </w:pPr>
-      <w:bookmarkStart w:id="48" w:name="_Toc105089737"/>
+      <w:bookmarkStart w:id="48" w:name="_Toc105182173"/>
       <w:r>
         <w:rPr>
           <w:b/>
@@ -4535,7 +4688,7 @@
           <w:szCs w:val="34"/>
         </w:rPr>
       </w:pPr>
-      <w:bookmarkStart w:id="49" w:name="_Toc105089738"/>
+      <w:bookmarkStart w:id="49" w:name="_Toc105182174"/>
       <w:r>
         <w:rPr>
           <w:b/>
@@ -4844,7 +4997,7 @@
           <w:szCs w:val="34"/>
         </w:rPr>
       </w:pPr>
-      <w:bookmarkStart w:id="50" w:name="_Toc105089739"/>
+      <w:bookmarkStart w:id="50" w:name="_Toc105182175"/>
       <w:r>
         <w:rPr>
           <w:b/>
@@ -4959,6 +5112,7 @@
     </w:p>
     <w:p>
       <w:pPr>
+        <w:ind w:left="720" w:firstLine="720"/>
         <w:rPr>
           <w:b/>
           <w:sz w:val="30"/>
@@ -4972,34 +5126,6 @@
           <w:szCs w:val="30"/>
         </w:rPr>
         <w:lastRenderedPageBreak/>
-        <w:br w:type="page"/>
-      </w:r>
-    </w:p>
-    <w:p>
-      <w:pPr>
-        <w:ind w:firstLine="720"/>
-        <w:rPr>
-          <w:b/>
-          <w:sz w:val="30"/>
-          <w:szCs w:val="30"/>
-        </w:rPr>
-      </w:pPr>
-    </w:p>
-    <w:p>
-      <w:pPr>
-        <w:ind w:left="720" w:firstLine="720"/>
-        <w:rPr>
-          <w:b/>
-          <w:sz w:val="30"/>
-          <w:szCs w:val="30"/>
-        </w:rPr>
-      </w:pPr>
-      <w:r>
-        <w:rPr>
-          <w:b/>
-          <w:sz w:val="30"/>
-          <w:szCs w:val="30"/>
-        </w:rPr>
         <w:t>5.7.2 Dodavanje filmova u listu</w:t>
       </w:r>
     </w:p>
@@ -5046,25 +5172,7 @@
         </w:rPr>
       </w:pPr>
       <w:r>
-        <w:t xml:space="preserve">Registrovani korisnici mogu postaviti komentar u vidu teksta koji može da sadrži </w:t>
-      </w:r>
-      <w:r>
-        <w:rPr>
-          <w:i/>
-        </w:rPr>
-        <w:t>Handle</w:t>
-      </w:r>
-      <w:r>
-        <w:t xml:space="preserve"> ka određenim </w:t>
-      </w:r>
-      <w:r>
-        <w:rPr>
-          <w:i/>
-        </w:rPr>
-        <w:t>Library</w:t>
-      </w:r>
-      <w:r>
-        <w:t xml:space="preserve"> stranicama. Nakon postavljanja komentara isti se evidentira u bazu.</w:t>
+        <w:t>Registrovani korisnici mogu postaviti komentar u vidu teksta. Nakon postavljanja komentara isti se evidentira u bazu.</w:t>
       </w:r>
     </w:p>
     <w:p>
@@ -5247,7 +5355,7 @@
           <w:szCs w:val="34"/>
         </w:rPr>
       </w:pPr>
-      <w:bookmarkStart w:id="51" w:name="_Toc105089740"/>
+      <w:bookmarkStart w:id="51" w:name="_Toc105182176"/>
       <w:r>
         <w:rPr>
           <w:b/>
@@ -5595,16 +5703,13 @@
         </w:rPr>
       </w:pPr>
       <w:r>
-        <w:t xml:space="preserve">Korisnici mogu otići na stranicu filma preko </w:t>
-      </w:r>
-      <w:r>
-        <w:rPr>
-          <w:i/>
-        </w:rPr>
-        <w:t>Handle</w:t>
-      </w:r>
-      <w:r>
-        <w:t>-a  iz liste.</w:t>
+        <w:t>Korisnici mogu otići na stranicu filma preko</w:t>
+      </w:r>
+      <w:r>
+        <w:t xml:space="preserve"> Link</w:t>
+      </w:r>
+      <w:r>
+        <w:t>a  iz liste.</w:t>
       </w:r>
     </w:p>
     <w:p>
@@ -5618,7 +5723,7 @@
           <w:szCs w:val="34"/>
         </w:rPr>
       </w:pPr>
-      <w:bookmarkStart w:id="52" w:name="_Toc105089741"/>
+      <w:bookmarkStart w:id="52" w:name="_Toc105182177"/>
       <w:r>
         <w:rPr>
           <w:b/>
@@ -5659,266 +5764,506 @@
           <w:szCs w:val="34"/>
         </w:rPr>
       </w:pPr>
-      <w:bookmarkStart w:id="53" w:name="_Toc105089742"/>
-      <w:r>
+    </w:p>
+    <w:p>
+      <w:pPr>
+        <w:pStyle w:val="Heading2"/>
+        <w:ind w:firstLine="720"/>
         <w:rPr>
           <w:b/>
           <w:bCs/>
           <w:sz w:val="34"/>
           <w:szCs w:val="34"/>
         </w:rPr>
-        <w:lastRenderedPageBreak/>
-        <w:t>5.10 Prikaz početne stranice</w:t>
-      </w:r>
-      <w:bookmarkEnd w:id="53"/>
-    </w:p>
-    <w:p>
-      <w:pPr>
-        <w:ind w:left="720" w:firstLine="720"/>
-        <w:rPr>
-          <w:b/>
-          <w:sz w:val="30"/>
-          <w:szCs w:val="30"/>
-        </w:rPr>
-      </w:pPr>
-      <w:r>
-        <w:rPr>
-          <w:b/>
-          <w:sz w:val="30"/>
-          <w:szCs w:val="30"/>
-        </w:rPr>
-        <w:t>5.10.1 Prikaz najnovijih filmova</w:t>
-      </w:r>
-    </w:p>
-    <w:p>
-      <w:pPr>
-        <w:ind w:left="2160"/>
-        <w:rPr>
-          <w:b/>
-          <w:sz w:val="30"/>
-          <w:szCs w:val="30"/>
-        </w:rPr>
-      </w:pPr>
-      <w:r>
-        <w:t>Korisnik vidi listu filmova koja je sortiran na osnovu popularnosti i datuma prvog prikazivanja filma.</w:t>
-      </w:r>
-    </w:p>
-    <w:p>
-      <w:pPr>
-        <w:ind w:left="1440" w:firstLine="720"/>
-        <w:rPr>
-          <w:b/>
-          <w:sz w:val="26"/>
-          <w:szCs w:val="26"/>
-        </w:rPr>
-      </w:pPr>
-      <w:r>
-        <w:rPr>
-          <w:b/>
-          <w:sz w:val="26"/>
-          <w:szCs w:val="26"/>
-        </w:rPr>
-        <w:t>5.10.1.1 Prelazak na stranicu filma</w:t>
-      </w:r>
-    </w:p>
-    <w:p>
-      <w:pPr>
-        <w:ind w:left="2160" w:firstLine="720"/>
-      </w:pPr>
-      <w:r>
-        <w:t>Korisnik može klikom na film da predje na stranicu tog filma.</w:t>
-      </w:r>
-    </w:p>
-    <w:p>
-      <w:pPr>
-        <w:ind w:left="720" w:firstLine="720"/>
-        <w:rPr>
-          <w:b/>
-          <w:sz w:val="30"/>
-          <w:szCs w:val="30"/>
-        </w:rPr>
-      </w:pPr>
-    </w:p>
-    <w:p>
-      <w:pPr>
-        <w:pStyle w:val="Heading2"/>
-        <w:ind w:left="720"/>
+      </w:pPr>
+      <w:bookmarkStart w:id="53" w:name="_Toc105182178"/>
+      <w:r>
         <w:rPr>
           <w:b/>
           <w:bCs/>
           <w:sz w:val="34"/>
           <w:szCs w:val="34"/>
         </w:rPr>
-      </w:pPr>
-      <w:bookmarkStart w:id="54" w:name="_Toc105089743"/>
-      <w:r>
+        <w:t>5.10 Prikaz početne stranice</w:t>
+      </w:r>
+      <w:bookmarkEnd w:id="53"/>
+    </w:p>
+    <w:p>
+      <w:pPr>
+        <w:ind w:left="720" w:firstLine="720"/>
+        <w:rPr>
+          <w:b/>
+          <w:sz w:val="30"/>
+          <w:szCs w:val="30"/>
+        </w:rPr>
+      </w:pPr>
+      <w:r>
+        <w:rPr>
+          <w:b/>
+          <w:sz w:val="30"/>
+          <w:szCs w:val="30"/>
+        </w:rPr>
+        <w:t>5.10.1 Prikaz najnovijih filmova</w:t>
+      </w:r>
+    </w:p>
+    <w:p>
+      <w:pPr>
+        <w:ind w:left="2160"/>
+        <w:rPr>
+          <w:b/>
+          <w:sz w:val="30"/>
+          <w:szCs w:val="30"/>
+        </w:rPr>
+      </w:pPr>
+      <w:r>
+        <w:t>Korisnik vidi listu filmova koja je sortiran na osnovu popularnosti i datuma prvog prikazivanja filma.</w:t>
+      </w:r>
+    </w:p>
+    <w:p>
+      <w:pPr>
+        <w:ind w:left="1440" w:firstLine="720"/>
+        <w:rPr>
+          <w:b/>
+          <w:sz w:val="26"/>
+          <w:szCs w:val="26"/>
+        </w:rPr>
+      </w:pPr>
+      <w:r>
+        <w:rPr>
+          <w:b/>
+          <w:sz w:val="26"/>
+          <w:szCs w:val="26"/>
+        </w:rPr>
+        <w:t>5.10.1.1 Prelazak na stranicu filma</w:t>
+      </w:r>
+    </w:p>
+    <w:p>
+      <w:pPr>
+        <w:ind w:left="2160" w:firstLine="720"/>
+      </w:pPr>
+      <w:r>
+        <w:t>Korisnik može klikom na film da predje na stranicu tog filma.</w:t>
+      </w:r>
+    </w:p>
+    <w:p>
+      <w:pPr>
+        <w:ind w:left="720" w:firstLine="720"/>
+        <w:rPr>
+          <w:b/>
+          <w:sz w:val="30"/>
+          <w:szCs w:val="30"/>
+        </w:rPr>
+      </w:pPr>
+    </w:p>
+    <w:p>
+      <w:pPr>
+        <w:pStyle w:val="Heading2"/>
+        <w:ind w:left="720"/>
         <w:rPr>
           <w:b/>
           <w:bCs/>
           <w:sz w:val="34"/>
           <w:szCs w:val="34"/>
         </w:rPr>
-        <w:t>5.11 Administriracija sadrzaja kreiranog od strane korisnika</w:t>
-      </w:r>
-      <w:bookmarkEnd w:id="54"/>
-    </w:p>
-    <w:p>
-      <w:pPr>
-        <w:ind w:left="720" w:firstLine="720"/>
-        <w:rPr>
-          <w:b/>
-          <w:sz w:val="30"/>
-          <w:szCs w:val="30"/>
-        </w:rPr>
-      </w:pPr>
-      <w:r>
-        <w:rPr>
-          <w:b/>
-          <w:sz w:val="30"/>
-          <w:szCs w:val="30"/>
-        </w:rPr>
-        <w:t>5.11.1 Uklanjanje komentara nepoželjnog karaktera</w:t>
-      </w:r>
-    </w:p>
-    <w:p>
-      <w:pPr>
-        <w:ind w:left="1440" w:firstLine="720"/>
-      </w:pPr>
-      <w:r>
-        <w:t>Administrator klikom na dugme vidljivom samo njemu pored komentara može momentalno ukloniti komentar.</w:t>
-      </w:r>
-    </w:p>
-    <w:p>
-      <w:pPr>
-        <w:ind w:left="720" w:firstLine="720"/>
-        <w:rPr>
-          <w:b/>
-          <w:sz w:val="30"/>
-          <w:szCs w:val="30"/>
-        </w:rPr>
-      </w:pPr>
-      <w:r>
-        <w:rPr>
-          <w:b/>
-          <w:sz w:val="30"/>
-          <w:szCs w:val="30"/>
-        </w:rPr>
-        <w:t>5.11.2 Zabrana korisnika</w:t>
-      </w:r>
-    </w:p>
-    <w:p>
-      <w:pPr>
-        <w:ind w:left="1440" w:firstLine="720"/>
-      </w:pPr>
-      <w:r>
-        <w:t>Administrator klikom na dugme vidljivom samo njemu na proizvoljnom korisničkom profilu može momentalno zabraniti profil, pri čemu će zabranjeni korisnik pri prijavljivanju imati samo stranu na kom piše da mu je nalog zabranjen i neće imati pristup nijednoj funkcionalnosti sistema. Moguće je ostaviti opcionu poruku koja se prikazuje prilikom logovanja. Profil korisnika koji ima zabranu perstaje da bude vidljiv..</w:t>
-      </w:r>
-    </w:p>
-    <w:p>
-      <w:pPr>
-        <w:ind w:left="1440" w:firstLine="720"/>
-        <w:rPr>
-          <w:b/>
-          <w:sz w:val="26"/>
-          <w:szCs w:val="26"/>
-        </w:rPr>
-      </w:pPr>
-      <w:r>
-        <w:rPr>
-          <w:b/>
-          <w:sz w:val="26"/>
-          <w:szCs w:val="26"/>
-        </w:rPr>
-        <w:t>5.11.2.1 Poništavanje zabrane korisnika</w:t>
-      </w:r>
-    </w:p>
-    <w:p>
-      <w:pPr>
-        <w:ind w:left="2160" w:firstLine="720"/>
-      </w:pPr>
-      <w:r>
-        <w:rPr>
-          <w:b/>
-          <w:sz w:val="26"/>
-          <w:szCs w:val="26"/>
-        </w:rPr>
-        <w:t xml:space="preserve"> </w:t>
-      </w:r>
-      <w:r>
-        <w:t>Administator pritiskom na isto dugme za zabranu korisnika koji je već zabranjen anulira zabranu i vraća korisnički nalog u prvobitno stanje.</w:t>
-      </w:r>
-    </w:p>
-    <w:p>
-      <w:pPr>
-        <w:ind w:left="2160" w:firstLine="720"/>
-      </w:pPr>
-    </w:p>
-    <w:p>
-      <w:pPr>
-        <w:pStyle w:val="Heading2"/>
-        <w:ind w:left="720"/>
+      </w:pPr>
+      <w:bookmarkStart w:id="54" w:name="_Toc105182179"/>
+      <w:r>
         <w:rPr>
           <w:b/>
           <w:bCs/>
           <w:sz w:val="34"/>
           <w:szCs w:val="34"/>
         </w:rPr>
-      </w:pPr>
-      <w:bookmarkStart w:id="55" w:name="_Toc105089744"/>
-      <w:r>
+        <w:t>5.11 Administriracija sadrzaja kreiranog od strane korisnika</w:t>
+      </w:r>
+      <w:bookmarkEnd w:id="54"/>
+    </w:p>
+    <w:p>
+      <w:pPr>
+        <w:ind w:left="720" w:firstLine="720"/>
+        <w:rPr>
+          <w:b/>
+          <w:sz w:val="30"/>
+          <w:szCs w:val="30"/>
+        </w:rPr>
+      </w:pPr>
+      <w:r>
+        <w:rPr>
+          <w:b/>
+          <w:sz w:val="30"/>
+          <w:szCs w:val="30"/>
+        </w:rPr>
+        <w:t>5.11.1 Uklanjanje komentara nepoželjnog karaktera</w:t>
+      </w:r>
+    </w:p>
+    <w:p>
+      <w:pPr>
+        <w:ind w:left="1440" w:firstLine="720"/>
+      </w:pPr>
+      <w:r>
+        <w:t>Administrator klikom na dugme vidljivom samo njemu pored komentara može momentalno ukloniti komentar.</w:t>
+      </w:r>
+    </w:p>
+    <w:p>
+      <w:pPr>
+        <w:pStyle w:val="Heading2"/>
+        <w:ind w:left="720"/>
         <w:rPr>
           <w:b/>
           <w:bCs/>
           <w:sz w:val="34"/>
           <w:szCs w:val="34"/>
         </w:rPr>
-        <w:t>5.12 Odjava sa profila</w:t>
-      </w:r>
-      <w:bookmarkEnd w:id="55"/>
-    </w:p>
-    <w:p>
-      <w:pPr>
-        <w:ind w:left="720"/>
-      </w:pPr>
-      <w:r>
-        <w:t>Korisnik nekada želi da pređe u režim gosta, pa mu je to potrebno omogućiti na brz i pristupačan način. Odjava je dostupna sa svake stranice putem navigacione trake.</w:t>
-      </w:r>
-    </w:p>
-    <w:p>
-      <w:pPr>
-        <w:pStyle w:val="Heading2"/>
-        <w:ind w:left="720"/>
+      </w:pPr>
+      <w:bookmarkStart w:id="55" w:name="_Toc105182180"/>
+      <w:r>
         <w:rPr>
           <w:b/>
           <w:bCs/>
           <w:sz w:val="34"/>
           <w:szCs w:val="34"/>
         </w:rPr>
-      </w:pPr>
-      <w:bookmarkStart w:id="56" w:name="_Toc105089745"/>
-      <w:r>
+        <w:t>5.12 Odjava sa profila</w:t>
+      </w:r>
+      <w:bookmarkEnd w:id="55"/>
+    </w:p>
+    <w:p>
+      <w:pPr>
+        <w:ind w:left="720" w:firstLine="720"/>
+      </w:pPr>
+      <w:r>
+        <w:t>Korisnik nekada želi da pređe u režim gosta, pa mu je to potrebno omogućiti na brz i pristupačan način. Odjava je dostupna sa svake stranice putem navigacione trake.</w:t>
+      </w:r>
+    </w:p>
+    <w:p>
+      <w:pPr>
+        <w:pStyle w:val="Heading2"/>
+        <w:ind w:left="720"/>
         <w:rPr>
           <w:b/>
           <w:bCs/>
           <w:sz w:val="34"/>
           <w:szCs w:val="34"/>
         </w:rPr>
+      </w:pPr>
+      <w:bookmarkStart w:id="56" w:name="_Toc105182181"/>
+      <w:r>
+        <w:rPr>
+          <w:b/>
+          <w:bCs/>
+          <w:sz w:val="34"/>
+          <w:szCs w:val="34"/>
+        </w:rPr>
         <w:t>5.13 Prelazak na sopstveni profil iz navigacione trake</w:t>
       </w:r>
       <w:bookmarkEnd w:id="56"/>
     </w:p>
     <w:p>
       <w:pPr>
+        <w:ind w:left="720" w:firstLine="720"/>
+      </w:pPr>
+      <w:r>
+        <w:t>Korisniku treba omogućiti da pristupi svom profilu sa svih stranica. To je obežbeđeno navigacionom trakom. Pritiskom korisničko ime na navigacijonoj traci otvara se profil ulogovanog korisnika.</w:t>
+      </w:r>
+    </w:p>
+    <w:p>
+      <w:pPr>
         <w:ind w:left="720"/>
       </w:pPr>
-      <w:r>
-        <w:t>Korisniku treba omogućiti da pristupi svom profilu sa svih stranica. To je obežbeđeno navigacionom trakom. Pritiskom korisničko ime na navigacijonoj traci otvara se profil ulogovanog korisnika.</w:t>
-      </w:r>
-    </w:p>
-    <w:p>
-      <w:pPr>
-        <w:ind w:left="2160" w:firstLine="720"/>
-      </w:pPr>
+    </w:p>
+    <w:p>
+      <w:pPr>
+        <w:pStyle w:val="Heading2"/>
+        <w:ind w:left="720"/>
+        <w:rPr>
+          <w:b/>
+          <w:bCs/>
+          <w:sz w:val="34"/>
+          <w:szCs w:val="34"/>
+        </w:rPr>
+      </w:pPr>
+      <w:bookmarkStart w:id="57" w:name="_Toc105182182"/>
+      <w:r>
+        <w:rPr>
+          <w:b/>
+          <w:bCs/>
+          <w:sz w:val="34"/>
+          <w:szCs w:val="34"/>
+        </w:rPr>
+        <w:t xml:space="preserve">5.14 </w:t>
+      </w:r>
+      <w:r>
+        <w:rPr>
+          <w:b/>
+          <w:bCs/>
+          <w:sz w:val="34"/>
+          <w:szCs w:val="34"/>
+        </w:rPr>
+        <w:t>Dodavanje uloge glumca u filmu</w:t>
+      </w:r>
+      <w:bookmarkEnd w:id="57"/>
+    </w:p>
+    <w:p>
+      <w:pPr>
+        <w:ind w:left="1440"/>
+        <w:rPr>
+          <w:b/>
+          <w:sz w:val="30"/>
+          <w:szCs w:val="30"/>
+        </w:rPr>
+      </w:pPr>
+      <w:r>
+        <w:rPr>
+          <w:b/>
+          <w:sz w:val="30"/>
+          <w:szCs w:val="30"/>
+        </w:rPr>
+        <w:t xml:space="preserve">5.14.1 </w:t>
+      </w:r>
+      <w:r>
+        <w:rPr>
+          <w:b/>
+          <w:sz w:val="30"/>
+          <w:szCs w:val="30"/>
+        </w:rPr>
+        <w:t>Dodavanje uloge glumca u filmu sa stranice glumca</w:t>
+      </w:r>
+    </w:p>
+    <w:p>
+      <w:pPr>
+        <w:ind w:left="1440" w:firstLine="720"/>
+        <w:rPr>
+          <w:lang w:val="sr-Latn-RS"/>
+        </w:rPr>
+      </w:pPr>
+      <w:r>
+        <w:t>Administratoru treba omogu</w:t>
+      </w:r>
+      <w:r>
+        <w:rPr>
+          <w:lang w:val="sr-Latn-RS"/>
+        </w:rPr>
+        <w:t>ćiti da doda ulogu glumca sa stranice glumca. Potrebno je omogućiti administratoru da unese ime uloge i da odabere film u kome je glumac glumio, a potom da potvrdi ulogu.</w:t>
+      </w:r>
+      <w:r>
+        <w:rPr>
+          <w:lang w:val="sr-Latn-RS"/>
+        </w:rPr>
+        <w:t xml:space="preserve"> Ova informacija se čuva i omguće je videti je sa stranice glumca i sa stranice filma.</w:t>
+      </w:r>
+    </w:p>
+    <w:p>
+      <w:pPr>
+        <w:ind w:left="1440"/>
+        <w:rPr>
+          <w:b/>
+          <w:sz w:val="30"/>
+          <w:szCs w:val="30"/>
+        </w:rPr>
+      </w:pPr>
+      <w:r>
+        <w:rPr>
+          <w:b/>
+          <w:sz w:val="30"/>
+          <w:szCs w:val="30"/>
+        </w:rPr>
+        <w:lastRenderedPageBreak/>
+        <w:t>5.14.</w:t>
+      </w:r>
+      <w:r>
+        <w:rPr>
+          <w:b/>
+          <w:sz w:val="30"/>
+          <w:szCs w:val="30"/>
+        </w:rPr>
+        <w:t>2</w:t>
+      </w:r>
+      <w:r>
+        <w:rPr>
+          <w:b/>
+          <w:sz w:val="30"/>
+          <w:szCs w:val="30"/>
+        </w:rPr>
+        <w:t xml:space="preserve"> Dodavanje uloge glumca u filmu sa stranice filma</w:t>
+      </w:r>
+    </w:p>
+    <w:p>
+      <w:pPr>
+        <w:ind w:left="1440" w:firstLine="720"/>
+        <w:rPr>
+          <w:lang w:val="sr-Latn-RS"/>
+        </w:rPr>
+      </w:pPr>
+      <w:r>
+        <w:t>Administratoru treba omogu</w:t>
+      </w:r>
+      <w:r>
+        <w:rPr>
+          <w:lang w:val="sr-Latn-RS"/>
+        </w:rPr>
+        <w:t xml:space="preserve">ćiti da doda ulogu glumca sa stranice filma. Potrebno je omogućiti administratoru da unese ime uloge i da odabere </w:t>
+      </w:r>
+      <w:r>
+        <w:rPr>
+          <w:lang w:val="sr-Latn-RS"/>
+        </w:rPr>
+        <w:t>glumca</w:t>
+      </w:r>
+      <w:r>
+        <w:rPr>
+          <w:lang w:val="sr-Latn-RS"/>
+        </w:rPr>
+        <w:t xml:space="preserve"> </w:t>
+      </w:r>
+      <w:r>
+        <w:rPr>
+          <w:lang w:val="sr-Latn-RS"/>
+        </w:rPr>
+        <w:t xml:space="preserve">koji je </w:t>
+      </w:r>
+      <w:r>
+        <w:rPr>
+          <w:lang w:val="sr-Latn-RS"/>
+        </w:rPr>
+        <w:t>glumio</w:t>
+      </w:r>
+      <w:r>
+        <w:rPr>
+          <w:lang w:val="sr-Latn-RS"/>
+        </w:rPr>
+        <w:t xml:space="preserve"> u datom filmu</w:t>
+      </w:r>
+      <w:r>
+        <w:rPr>
+          <w:lang w:val="sr-Latn-RS"/>
+        </w:rPr>
+        <w:t>, a potom da potvrdi ulogu. Ova informacija se čuva i omguće je videti je sa stranice glumca i sa stranice filma.</w:t>
+      </w:r>
+    </w:p>
+    <w:p/>
+    <w:p>
+      <w:pPr>
+        <w:pStyle w:val="Heading2"/>
+        <w:ind w:left="720"/>
+        <w:rPr>
+          <w:b/>
+          <w:bCs/>
+          <w:sz w:val="34"/>
+          <w:szCs w:val="34"/>
+        </w:rPr>
+      </w:pPr>
+      <w:bookmarkStart w:id="58" w:name="_Toc105182183"/>
+      <w:r>
+        <w:rPr>
+          <w:b/>
+          <w:bCs/>
+          <w:sz w:val="34"/>
+          <w:szCs w:val="34"/>
+        </w:rPr>
+        <w:t>5.15 Brisanje uloge glumca u filmu</w:t>
+      </w:r>
+      <w:bookmarkEnd w:id="58"/>
+    </w:p>
+    <w:p>
+      <w:pPr>
+        <w:ind w:left="1440"/>
+        <w:rPr>
+          <w:b/>
+          <w:sz w:val="30"/>
+          <w:szCs w:val="30"/>
+        </w:rPr>
+      </w:pPr>
+      <w:r>
+        <w:rPr>
+          <w:b/>
+          <w:sz w:val="30"/>
+          <w:szCs w:val="30"/>
+        </w:rPr>
+        <w:t xml:space="preserve">5.15.1 </w:t>
+      </w:r>
+      <w:r>
+        <w:rPr>
+          <w:b/>
+          <w:bCs/>
+          <w:sz w:val="34"/>
+          <w:szCs w:val="34"/>
+        </w:rPr>
+        <w:t xml:space="preserve">Brisanje </w:t>
+      </w:r>
+      <w:r>
+        <w:rPr>
+          <w:b/>
+          <w:sz w:val="30"/>
+          <w:szCs w:val="30"/>
+        </w:rPr>
+        <w:t>uloge glumca u filmu sa stranice glumca</w:t>
+      </w:r>
+    </w:p>
+    <w:p>
+      <w:pPr>
+        <w:ind w:left="1440" w:firstLine="720"/>
+      </w:pPr>
+      <w:r>
+        <w:t>Potrebno je omogućiti administratoru da ukloni ulogu glumca u filmu sa stranice glumca.</w:t>
+      </w:r>
+      <w:r>
+        <w:t xml:space="preserve"> </w:t>
+      </w:r>
+      <w:r>
+        <w:t>Na stranici filma se prikazuje se lista uloga sa glumcima. Administrator može da ukloni ulogu klikom na X. Ova izmena je vidljiva na stranici glumca i na stranici filma.</w:t>
+      </w:r>
+    </w:p>
+    <w:p>
+      <w:pPr>
+        <w:ind w:left="1440"/>
+        <w:rPr>
+          <w:b/>
+          <w:sz w:val="30"/>
+          <w:szCs w:val="30"/>
+        </w:rPr>
+      </w:pPr>
+      <w:r>
+        <w:rPr>
+          <w:b/>
+          <w:sz w:val="30"/>
+          <w:szCs w:val="30"/>
+        </w:rPr>
+        <w:t xml:space="preserve">5.15.2 </w:t>
+      </w:r>
+      <w:r>
+        <w:rPr>
+          <w:b/>
+          <w:bCs/>
+          <w:sz w:val="34"/>
+          <w:szCs w:val="34"/>
+        </w:rPr>
+        <w:t xml:space="preserve">Brisanje </w:t>
+      </w:r>
+      <w:r>
+        <w:rPr>
+          <w:b/>
+          <w:sz w:val="30"/>
+          <w:szCs w:val="30"/>
+        </w:rPr>
+        <w:t>uloge glumca u filmu sa stranice filma</w:t>
+      </w:r>
+    </w:p>
+    <w:p>
+      <w:pPr>
+        <w:ind w:left="1440" w:firstLine="720"/>
+      </w:pPr>
+      <w:r>
+        <w:t>Potrebno je omogućiti administratoru da ukloni ulogu glumca u filmu sa stranice film</w:t>
+      </w:r>
+      <w:r>
+        <w:t>a</w:t>
+      </w:r>
+      <w:r>
+        <w:t>.</w:t>
+      </w:r>
+      <w:r>
+        <w:t xml:space="preserve"> Na stranici glumca se prikazuje se lista uloga i filmova u kojima je glumac glumio. Administrator može da ukloni ulogu klikom na X. Ova izmena je vidljiva na stranici glumca i na stranici filma.</w:t>
+      </w:r>
     </w:p>
     <w:p>
       <w:pPr>
@@ -5960,7 +6305,6 @@
         <w:jc w:val="both"/>
       </w:pPr>
       <w:r>
-        <w:lastRenderedPageBreak/>
         <w:tab/>
         <w:t xml:space="preserve">Sve stranice sajta treba da imaju jedinstven dizajn. Neophodno je čuvanje podataka o prijavljivanju korisnika. Sistem treba isprojektovati tako da dodavanje novih </w:t>
       </w:r>
@@ -5984,16 +6328,16 @@
           <w:b/>
         </w:rPr>
       </w:pPr>
-      <w:bookmarkStart w:id="57" w:name="_6ggfk5vqyyp8" w:colFirst="0" w:colLast="0"/>
-      <w:bookmarkStart w:id="58" w:name="_Toc105089746"/>
-      <w:bookmarkEnd w:id="57"/>
+      <w:bookmarkStart w:id="59" w:name="_6ggfk5vqyyp8" w:colFirst="0" w:colLast="0"/>
+      <w:bookmarkStart w:id="60" w:name="_Toc105182184"/>
+      <w:bookmarkEnd w:id="59"/>
       <w:r>
         <w:rPr>
           <w:b/>
         </w:rPr>
         <w:t>7. Kvalitet</w:t>
       </w:r>
-      <w:bookmarkEnd w:id="58"/>
+      <w:bookmarkEnd w:id="60"/>
     </w:p>
     <w:p>
       <w:pPr>
@@ -6015,8 +6359,8 @@
       <w:r>
         <w:t xml:space="preserve"> stranica tokom njihove izmene, pristup funkcionalnostima registrovanih korisnika iz režima gosta, osnovne administratorske funkcionalnosti i njihovu pristupačnost, povratak zabranjenog korisnika, rad filtera pri postavljanju komentara sa nepoželjnim karakterom, računicu sviđanja pri višestrukom menjanju, pojavu i redosled najnovijih filmova pri dodavanju kao i izmenu njihovih dostupnosti i sl.</w:t>
       </w:r>
-      <w:bookmarkStart w:id="59" w:name="_b102qcwuj779" w:colFirst="0" w:colLast="0"/>
-      <w:bookmarkEnd w:id="59"/>
+      <w:bookmarkStart w:id="61" w:name="_b102qcwuj779" w:colFirst="0" w:colLast="0"/>
+      <w:bookmarkEnd w:id="61"/>
     </w:p>
     <w:p>
       <w:pPr>
@@ -6028,14 +6372,15 @@
           <w:b/>
         </w:rPr>
       </w:pPr>
-      <w:bookmarkStart w:id="60" w:name="_Toc105089747"/>
-      <w:r>
-        <w:rPr>
-          <w:b/>
-        </w:rPr>
+      <w:bookmarkStart w:id="62" w:name="_Toc105182185"/>
+      <w:r>
+        <w:rPr>
+          <w:b/>
+        </w:rPr>
+        <w:lastRenderedPageBreak/>
         <w:t>8. Nefunkcionalni zahtevi</w:t>
       </w:r>
-      <w:bookmarkEnd w:id="60"/>
+      <w:bookmarkEnd w:id="62"/>
     </w:p>
     <w:p>
       <w:pPr>
@@ -6126,16 +6471,16 @@
           <w:b/>
         </w:rPr>
       </w:pPr>
-      <w:bookmarkStart w:id="61" w:name="_hnyy6hjivjqn" w:colFirst="0" w:colLast="0"/>
-      <w:bookmarkStart w:id="62" w:name="_Toc105089748"/>
-      <w:bookmarkEnd w:id="61"/>
+      <w:bookmarkStart w:id="63" w:name="_hnyy6hjivjqn" w:colFirst="0" w:colLast="0"/>
+      <w:bookmarkStart w:id="64" w:name="_Toc105182186"/>
+      <w:bookmarkEnd w:id="63"/>
       <w:r>
         <w:rPr>
           <w:b/>
         </w:rPr>
         <w:t>9. Zahtevi za korisničkom dokumentacijom</w:t>
       </w:r>
-      <w:bookmarkEnd w:id="62"/>
+      <w:bookmarkEnd w:id="64"/>
     </w:p>
     <w:p>
       <w:pPr>
@@ -6212,16 +6557,16 @@
           <w:b/>
         </w:rPr>
       </w:pPr>
-      <w:bookmarkStart w:id="63" w:name="_g9wcdjaoev51" w:colFirst="0" w:colLast="0"/>
-      <w:bookmarkStart w:id="64" w:name="_Toc105089749"/>
-      <w:bookmarkEnd w:id="63"/>
+      <w:bookmarkStart w:id="65" w:name="_g9wcdjaoev51" w:colFirst="0" w:colLast="0"/>
+      <w:bookmarkStart w:id="66" w:name="_Toc105182187"/>
+      <w:bookmarkEnd w:id="65"/>
       <w:r>
         <w:rPr>
           <w:b/>
         </w:rPr>
         <w:t>10. Plan i prioriteti</w:t>
       </w:r>
-      <w:bookmarkEnd w:id="64"/>
+      <w:bookmarkEnd w:id="66"/>
     </w:p>
     <w:p>
       <w:r>
@@ -6290,7 +6635,6 @@
         </w:numPr>
       </w:pPr>
       <w:r>
-        <w:lastRenderedPageBreak/>
         <w:t xml:space="preserve">mogućnost reakcije na </w:t>
       </w:r>
       <w:r>

</xml_diff>